<commit_message>
Build 5 Document Delivery of TASCore DIBORG
</commit_message>
<xml_diff>
--- a/Env_Depl_Impl/Build 5/TAS_Deployment_Installation_Roll_Back_Back-Out_Guide.docx
+++ b/Env_Depl_Impl/Build 5/TAS_Deployment_Installation_Roll_Back_Back-Out_Guide.docx
@@ -35,10 +35,15 @@
         <w:pStyle w:val="Title"/>
       </w:pPr>
       <w:r>
-        <w:t>TAS.01.00.</w:t>
-      </w:r>
-      <w:r>
-        <w:t>196</w:t>
+        <w:t>TAS</w:t>
+      </w:r>
+      <w:r>
+        <w:t xml:space="preserve"> 1</w:t>
+      </w:r>
+      <w:bookmarkStart w:id="1" w:name="_GoBack"/>
+      <w:bookmarkEnd w:id="1"/>
+      <w:r>
+        <w:t>.2</w:t>
       </w:r>
     </w:p>
     <w:p>
@@ -109,7 +114,7 @@
         <w:pStyle w:val="Title2"/>
       </w:pPr>
       <w:r>
-        <w:t>March</w:t>
+        <w:t>August</w:t>
       </w:r>
       <w:r>
         <w:t xml:space="preserve"> </w:t>
@@ -310,132 +315,6 @@
         <w:tc>
           <w:tcPr>
             <w:tcW w:w="907" w:type="pct"/>
-            <w:shd w:val="clear" w:color="auto" w:fill="F2F2F2"/>
-          </w:tcPr>
-          <w:p>
-            <w:pPr>
-              <w:spacing w:before="60" w:after="60"/>
-              <w:rPr>
-                <w:rFonts w:ascii="Arial" w:hAnsi="Arial" w:cs="Arial"/>
-                <w:b/>
-                <w:szCs w:val="22"/>
-              </w:rPr>
-            </w:pPr>
-            <w:r>
-              <w:rPr>
-                <w:rFonts w:ascii="Arial" w:hAnsi="Arial" w:cs="Arial"/>
-                <w:szCs w:val="20"/>
-              </w:rPr>
-              <w:t>2018-</w:t>
-            </w:r>
-            <w:r>
-              <w:rPr>
-                <w:rFonts w:ascii="Arial" w:hAnsi="Arial" w:cs="Arial"/>
-                <w:szCs w:val="20"/>
-              </w:rPr>
-              <w:t>11</w:t>
-            </w:r>
-            <w:r>
-              <w:rPr>
-                <w:rFonts w:ascii="Arial" w:hAnsi="Arial" w:cs="Arial"/>
-                <w:szCs w:val="20"/>
-              </w:rPr>
-              <w:t>-</w:t>
-            </w:r>
-            <w:r>
-              <w:rPr>
-                <w:rFonts w:ascii="Arial" w:hAnsi="Arial" w:cs="Arial"/>
-                <w:szCs w:val="20"/>
-              </w:rPr>
-              <w:t>06</w:t>
-            </w:r>
-          </w:p>
-        </w:tc>
-        <w:tc>
-          <w:tcPr>
-            <w:tcW w:w="567" w:type="pct"/>
-            <w:shd w:val="clear" w:color="auto" w:fill="F2F2F2"/>
-          </w:tcPr>
-          <w:p>
-            <w:pPr>
-              <w:spacing w:before="60" w:after="60"/>
-              <w:rPr>
-                <w:rFonts w:ascii="Arial" w:hAnsi="Arial" w:cs="Arial"/>
-                <w:b/>
-                <w:szCs w:val="22"/>
-              </w:rPr>
-            </w:pPr>
-            <w:r>
-              <w:rPr>
-                <w:rFonts w:ascii="Arial" w:hAnsi="Arial" w:cs="Arial"/>
-                <w:szCs w:val="20"/>
-              </w:rPr>
-              <w:t>1.</w:t>
-            </w:r>
-            <w:r>
-              <w:rPr>
-                <w:rFonts w:ascii="Arial" w:hAnsi="Arial" w:cs="Arial"/>
-                <w:szCs w:val="20"/>
-              </w:rPr>
-              <w:t>3</w:t>
-            </w:r>
-          </w:p>
-        </w:tc>
-        <w:tc>
-          <w:tcPr>
-            <w:tcW w:w="2305" w:type="pct"/>
-            <w:shd w:val="clear" w:color="auto" w:fill="F2F2F2"/>
-          </w:tcPr>
-          <w:p>
-            <w:pPr>
-              <w:spacing w:before="60" w:after="60"/>
-              <w:rPr>
-                <w:rFonts w:ascii="Arial" w:hAnsi="Arial" w:cs="Arial"/>
-                <w:b/>
-                <w:szCs w:val="22"/>
-              </w:rPr>
-            </w:pPr>
-            <w:r>
-              <w:rPr>
-                <w:rFonts w:ascii="Arial" w:hAnsi="Arial" w:cs="Arial"/>
-                <w:szCs w:val="20"/>
-              </w:rPr>
-              <w:t>Document Revision</w:t>
-            </w:r>
-          </w:p>
-        </w:tc>
-        <w:tc>
-          <w:tcPr>
-            <w:tcW w:w="1221" w:type="pct"/>
-            <w:shd w:val="clear" w:color="auto" w:fill="F2F2F2"/>
-          </w:tcPr>
-          <w:p>
-            <w:pPr>
-              <w:spacing w:before="60" w:after="60"/>
-              <w:rPr>
-                <w:rFonts w:ascii="Arial" w:hAnsi="Arial" w:cs="Arial"/>
-                <w:b/>
-                <w:szCs w:val="22"/>
-              </w:rPr>
-            </w:pPr>
-            <w:r>
-              <w:rPr>
-                <w:rFonts w:ascii="Arial" w:hAnsi="Arial" w:cs="Arial"/>
-                <w:szCs w:val="20"/>
-              </w:rPr>
-              <w:t>David Betz</w:t>
-            </w:r>
-          </w:p>
-        </w:tc>
-      </w:tr>
-      <w:tr>
-        <w:trPr>
-          <w:cantSplit/>
-          <w:tblHeader/>
-        </w:trPr>
-        <w:tc>
-          <w:tcPr>
-            <w:tcW w:w="907" w:type="pct"/>
             <w:shd w:val="clear" w:color="auto" w:fill="auto"/>
           </w:tcPr>
           <w:p>
@@ -533,7 +412,6 @@
         <w:tc>
           <w:tcPr>
             <w:tcW w:w="907" w:type="pct"/>
-            <w:shd w:val="clear" w:color="auto" w:fill="auto"/>
           </w:tcPr>
           <w:p>
             <w:pPr>
@@ -555,7 +433,6 @@
         <w:tc>
           <w:tcPr>
             <w:tcW w:w="567" w:type="pct"/>
-            <w:shd w:val="clear" w:color="auto" w:fill="auto"/>
           </w:tcPr>
           <w:p>
             <w:pPr>
@@ -577,7 +454,6 @@
         <w:tc>
           <w:tcPr>
             <w:tcW w:w="2305" w:type="pct"/>
-            <w:shd w:val="clear" w:color="auto" w:fill="auto"/>
           </w:tcPr>
           <w:p>
             <w:pPr>
@@ -599,7 +475,6 @@
         <w:tc>
           <w:tcPr>
             <w:tcW w:w="1221" w:type="pct"/>
-            <w:shd w:val="clear" w:color="auto" w:fill="auto"/>
           </w:tcPr>
           <w:p>
             <w:pPr>
@@ -626,7 +501,6 @@
         <w:tc>
           <w:tcPr>
             <w:tcW w:w="907" w:type="pct"/>
-            <w:shd w:val="clear" w:color="auto" w:fill="auto"/>
           </w:tcPr>
           <w:p>
             <w:pPr>
@@ -648,7 +522,6 @@
         <w:tc>
           <w:tcPr>
             <w:tcW w:w="567" w:type="pct"/>
-            <w:shd w:val="clear" w:color="auto" w:fill="auto"/>
           </w:tcPr>
           <w:p>
             <w:pPr>
@@ -670,7 +543,6 @@
         <w:tc>
           <w:tcPr>
             <w:tcW w:w="2305" w:type="pct"/>
-            <w:shd w:val="clear" w:color="auto" w:fill="auto"/>
           </w:tcPr>
           <w:p>
             <w:pPr>
@@ -692,7 +564,6 @@
         <w:tc>
           <w:tcPr>
             <w:tcW w:w="1221" w:type="pct"/>
-            <w:shd w:val="clear" w:color="auto" w:fill="auto"/>
           </w:tcPr>
           <w:p>
             <w:pPr>
@@ -801,16 +672,7 @@
           <w:sz w:val="24"/>
           <w:szCs w:val="20"/>
         </w:rPr>
-        <w:t>. The plan includes informati</w:t>
-      </w:r>
-      <w:bookmarkStart w:id="1" w:name="_GoBack"/>
-      <w:bookmarkEnd w:id="1"/>
-      <w:r>
-        <w:rPr>
-          <w:sz w:val="24"/>
-          <w:szCs w:val="20"/>
-        </w:rPr>
-        <w:t xml:space="preserve">on about system support, issue tracking, escalation processes, and roles and responsibilities </w:t>
+        <w:t xml:space="preserve">. The plan includes information about system support, issue tracking, escalation processes, and roles and responsibilities </w:t>
       </w:r>
       <w:r>
         <w:rPr>
@@ -978,7 +840,7 @@
       <w:r>
         <w:fldChar w:fldCharType="separate"/>
       </w:r>
-      <w:hyperlink w:anchor="_Toc513704949" w:history="1">
+      <w:hyperlink w:anchor="_Toc530130392" w:history="1">
         <w:r>
           <w:rPr>
             <w:rStyle w:val="Hyperlink"/>
@@ -1022,7 +884,7 @@
             <w:noProof/>
             <w:webHidden/>
           </w:rPr>
-          <w:instrText xml:space="preserve"> PAGEREF _Toc513704949 \h </w:instrText>
+          <w:instrText xml:space="preserve"> PAGEREF _Toc530130392 \h </w:instrText>
         </w:r>
         <w:r>
           <w:rPr>
@@ -1064,7 +926,7 @@
           <w:szCs w:val="22"/>
         </w:rPr>
       </w:pPr>
-      <w:hyperlink w:anchor="_Toc513704950" w:history="1">
+      <w:hyperlink w:anchor="_Toc530130393" w:history="1">
         <w:r>
           <w:rPr>
             <w:rStyle w:val="Hyperlink"/>
@@ -1108,7 +970,7 @@
             <w:noProof/>
             <w:webHidden/>
           </w:rPr>
-          <w:instrText xml:space="preserve"> PAGEREF _Toc513704950 \h </w:instrText>
+          <w:instrText xml:space="preserve"> PAGEREF _Toc530130393 \h </w:instrText>
         </w:r>
         <w:r>
           <w:rPr>
@@ -1150,7 +1012,7 @@
           <w:szCs w:val="22"/>
         </w:rPr>
       </w:pPr>
-      <w:hyperlink w:anchor="_Toc513704951" w:history="1">
+      <w:hyperlink w:anchor="_Toc530130394" w:history="1">
         <w:r>
           <w:rPr>
             <w:rStyle w:val="Hyperlink"/>
@@ -1194,7 +1056,7 @@
             <w:noProof/>
             <w:webHidden/>
           </w:rPr>
-          <w:instrText xml:space="preserve"> PAGEREF _Toc513704951 \h </w:instrText>
+          <w:instrText xml:space="preserve"> PAGEREF _Toc530130394 \h </w:instrText>
         </w:r>
         <w:r>
           <w:rPr>
@@ -1236,7 +1098,7 @@
           <w:szCs w:val="22"/>
         </w:rPr>
       </w:pPr>
-      <w:hyperlink w:anchor="_Toc513704952" w:history="1">
+      <w:hyperlink w:anchor="_Toc530130395" w:history="1">
         <w:r>
           <w:rPr>
             <w:rStyle w:val="Hyperlink"/>
@@ -1280,7 +1142,7 @@
             <w:noProof/>
             <w:webHidden/>
           </w:rPr>
-          <w:instrText xml:space="preserve"> PAGEREF _Toc513704952 \h </w:instrText>
+          <w:instrText xml:space="preserve"> PAGEREF _Toc530130395 \h </w:instrText>
         </w:r>
         <w:r>
           <w:rPr>
@@ -1322,7 +1184,7 @@
           <w:szCs w:val="22"/>
         </w:rPr>
       </w:pPr>
-      <w:hyperlink w:anchor="_Toc513704953" w:history="1">
+      <w:hyperlink w:anchor="_Toc530130396" w:history="1">
         <w:r>
           <w:rPr>
             <w:rStyle w:val="Hyperlink"/>
@@ -1366,7 +1228,7 @@
             <w:noProof/>
             <w:webHidden/>
           </w:rPr>
-          <w:instrText xml:space="preserve"> PAGEREF _Toc513704953 \h </w:instrText>
+          <w:instrText xml:space="preserve"> PAGEREF _Toc530130396 \h </w:instrText>
         </w:r>
         <w:r>
           <w:rPr>
@@ -1386,7 +1248,7 @@
             <w:noProof/>
             <w:webHidden/>
           </w:rPr>
-          <w:t>2</w:t>
+          <w:t>1</w:t>
         </w:r>
         <w:r>
           <w:rPr>
@@ -1408,7 +1270,7 @@
           <w:szCs w:val="22"/>
         </w:rPr>
       </w:pPr>
-      <w:hyperlink w:anchor="_Toc513704954" w:history="1">
+      <w:hyperlink w:anchor="_Toc530130397" w:history="1">
         <w:r>
           <w:rPr>
             <w:rStyle w:val="Hyperlink"/>
@@ -1452,7 +1314,7 @@
             <w:noProof/>
             <w:webHidden/>
           </w:rPr>
-          <w:instrText xml:space="preserve"> PAGEREF _Toc513704954 \h </w:instrText>
+          <w:instrText xml:space="preserve"> PAGEREF _Toc530130397 \h </w:instrText>
         </w:r>
         <w:r>
           <w:rPr>
@@ -1472,7 +1334,7 @@
             <w:noProof/>
             <w:webHidden/>
           </w:rPr>
-          <w:t>3</w:t>
+          <w:t>2</w:t>
         </w:r>
         <w:r>
           <w:rPr>
@@ -1494,7 +1356,7 @@
           <w:szCs w:val="22"/>
         </w:rPr>
       </w:pPr>
-      <w:hyperlink w:anchor="_Toc513704955" w:history="1">
+      <w:hyperlink w:anchor="_Toc530130398" w:history="1">
         <w:r>
           <w:rPr>
             <w:rStyle w:val="Hyperlink"/>
@@ -1538,7 +1400,7 @@
             <w:noProof/>
             <w:webHidden/>
           </w:rPr>
-          <w:instrText xml:space="preserve"> PAGEREF _Toc513704955 \h </w:instrText>
+          <w:instrText xml:space="preserve"> PAGEREF _Toc530130398 \h </w:instrText>
         </w:r>
         <w:r>
           <w:rPr>
@@ -1558,7 +1420,7 @@
             <w:noProof/>
             <w:webHidden/>
           </w:rPr>
-          <w:t>3</w:t>
+          <w:t>2</w:t>
         </w:r>
         <w:r>
           <w:rPr>
@@ -1580,7 +1442,7 @@
           <w:szCs w:val="22"/>
         </w:rPr>
       </w:pPr>
-      <w:hyperlink w:anchor="_Toc513704956" w:history="1">
+      <w:hyperlink w:anchor="_Toc530130399" w:history="1">
         <w:r>
           <w:rPr>
             <w:rStyle w:val="Hyperlink"/>
@@ -1624,7 +1486,7 @@
             <w:noProof/>
             <w:webHidden/>
           </w:rPr>
-          <w:instrText xml:space="preserve"> PAGEREF _Toc513704956 \h </w:instrText>
+          <w:instrText xml:space="preserve"> PAGEREF _Toc530130399 \h </w:instrText>
         </w:r>
         <w:r>
           <w:rPr>
@@ -1644,7 +1506,7 @@
             <w:noProof/>
             <w:webHidden/>
           </w:rPr>
-          <w:t>5</w:t>
+          <w:t>4</w:t>
         </w:r>
         <w:r>
           <w:rPr>
@@ -1666,7 +1528,7 @@
           <w:szCs w:val="22"/>
         </w:rPr>
       </w:pPr>
-      <w:hyperlink w:anchor="_Toc513704957" w:history="1">
+      <w:hyperlink w:anchor="_Toc530130400" w:history="1">
         <w:r>
           <w:rPr>
             <w:rStyle w:val="Hyperlink"/>
@@ -1710,7 +1572,7 @@
             <w:noProof/>
             <w:webHidden/>
           </w:rPr>
-          <w:instrText xml:space="preserve"> PAGEREF _Toc513704957 \h </w:instrText>
+          <w:instrText xml:space="preserve"> PAGEREF _Toc530130400 \h </w:instrText>
         </w:r>
         <w:r>
           <w:rPr>
@@ -1730,7 +1592,7 @@
             <w:noProof/>
             <w:webHidden/>
           </w:rPr>
-          <w:t>5</w:t>
+          <w:t>4</w:t>
         </w:r>
         <w:r>
           <w:rPr>
@@ -1752,7 +1614,7 @@
           <w:szCs w:val="22"/>
         </w:rPr>
       </w:pPr>
-      <w:hyperlink w:anchor="_Toc513704958" w:history="1">
+      <w:hyperlink w:anchor="_Toc530130401" w:history="1">
         <w:r>
           <w:rPr>
             <w:rStyle w:val="Hyperlink"/>
@@ -1796,7 +1658,7 @@
             <w:noProof/>
             <w:webHidden/>
           </w:rPr>
-          <w:instrText xml:space="preserve"> PAGEREF _Toc513704958 \h </w:instrText>
+          <w:instrText xml:space="preserve"> PAGEREF _Toc530130401 \h </w:instrText>
         </w:r>
         <w:r>
           <w:rPr>
@@ -1816,7 +1678,7 @@
             <w:noProof/>
             <w:webHidden/>
           </w:rPr>
-          <w:t>6</w:t>
+          <w:t>5</w:t>
         </w:r>
         <w:r>
           <w:rPr>
@@ -1838,7 +1700,7 @@
           <w:szCs w:val="22"/>
         </w:rPr>
       </w:pPr>
-      <w:hyperlink w:anchor="_Toc513704959" w:history="1">
+      <w:hyperlink w:anchor="_Toc530130402" w:history="1">
         <w:r>
           <w:rPr>
             <w:rStyle w:val="Hyperlink"/>
@@ -1882,7 +1744,7 @@
             <w:noProof/>
             <w:webHidden/>
           </w:rPr>
-          <w:instrText xml:space="preserve"> PAGEREF _Toc513704959 \h </w:instrText>
+          <w:instrText xml:space="preserve"> PAGEREF _Toc530130402 \h </w:instrText>
         </w:r>
         <w:r>
           <w:rPr>
@@ -1902,7 +1764,7 @@
             <w:noProof/>
             <w:webHidden/>
           </w:rPr>
-          <w:t>7</w:t>
+          <w:t>6</w:t>
         </w:r>
         <w:r>
           <w:rPr>
@@ -1924,7 +1786,7 @@
           <w:szCs w:val="22"/>
         </w:rPr>
       </w:pPr>
-      <w:hyperlink w:anchor="_Toc513704960" w:history="1">
+      <w:hyperlink w:anchor="_Toc530130403" w:history="1">
         <w:r>
           <w:rPr>
             <w:rStyle w:val="Hyperlink"/>
@@ -1968,7 +1830,7 @@
             <w:noProof/>
             <w:webHidden/>
           </w:rPr>
-          <w:instrText xml:space="preserve"> PAGEREF _Toc513704960 \h </w:instrText>
+          <w:instrText xml:space="preserve"> PAGEREF _Toc530130403 \h </w:instrText>
         </w:r>
         <w:r>
           <w:rPr>
@@ -1988,7 +1850,7 @@
             <w:noProof/>
             <w:webHidden/>
           </w:rPr>
-          <w:t>7</w:t>
+          <w:t>6</w:t>
         </w:r>
         <w:r>
           <w:rPr>
@@ -2010,7 +1872,7 @@
           <w:szCs w:val="22"/>
         </w:rPr>
       </w:pPr>
-      <w:hyperlink w:anchor="_Toc513704961" w:history="1">
+      <w:hyperlink w:anchor="_Toc530130404" w:history="1">
         <w:r>
           <w:rPr>
             <w:rStyle w:val="Hyperlink"/>
@@ -2054,7 +1916,7 @@
             <w:noProof/>
             <w:webHidden/>
           </w:rPr>
-          <w:instrText xml:space="preserve"> PAGEREF _Toc513704961 \h </w:instrText>
+          <w:instrText xml:space="preserve"> PAGEREF _Toc530130404 \h </w:instrText>
         </w:r>
         <w:r>
           <w:rPr>
@@ -2074,7 +1936,7 @@
             <w:noProof/>
             <w:webHidden/>
           </w:rPr>
-          <w:t>7</w:t>
+          <w:t>6</w:t>
         </w:r>
         <w:r>
           <w:rPr>
@@ -2096,7 +1958,7 @@
           <w:szCs w:val="22"/>
         </w:rPr>
       </w:pPr>
-      <w:hyperlink w:anchor="_Toc513704962" w:history="1">
+      <w:hyperlink w:anchor="_Toc530130405" w:history="1">
         <w:r>
           <w:rPr>
             <w:rStyle w:val="Hyperlink"/>
@@ -2140,7 +2002,7 @@
             <w:noProof/>
             <w:webHidden/>
           </w:rPr>
-          <w:instrText xml:space="preserve"> PAGEREF _Toc513704962 \h </w:instrText>
+          <w:instrText xml:space="preserve"> PAGEREF _Toc530130405 \h </w:instrText>
         </w:r>
         <w:r>
           <w:rPr>
@@ -2160,7 +2022,7 @@
             <w:noProof/>
             <w:webHidden/>
           </w:rPr>
-          <w:t>7</w:t>
+          <w:t>6</w:t>
         </w:r>
         <w:r>
           <w:rPr>
@@ -2182,7 +2044,7 @@
           <w:szCs w:val="22"/>
         </w:rPr>
       </w:pPr>
-      <w:hyperlink w:anchor="_Toc513704963" w:history="1">
+      <w:hyperlink w:anchor="_Toc530130406" w:history="1">
         <w:r>
           <w:rPr>
             <w:rStyle w:val="Hyperlink"/>
@@ -2226,7 +2088,7 @@
             <w:noProof/>
             <w:webHidden/>
           </w:rPr>
-          <w:instrText xml:space="preserve"> PAGEREF _Toc513704963 \h </w:instrText>
+          <w:instrText xml:space="preserve"> PAGEREF _Toc530130406 \h </w:instrText>
         </w:r>
         <w:r>
           <w:rPr>
@@ -2246,7 +2108,7 @@
             <w:noProof/>
             <w:webHidden/>
           </w:rPr>
-          <w:t>7</w:t>
+          <w:t>6</w:t>
         </w:r>
         <w:r>
           <w:rPr>
@@ -2268,7 +2130,7 @@
           <w:szCs w:val="22"/>
         </w:rPr>
       </w:pPr>
-      <w:hyperlink w:anchor="_Toc513704964" w:history="1">
+      <w:hyperlink w:anchor="_Toc530130407" w:history="1">
         <w:r>
           <w:rPr>
             <w:rStyle w:val="Hyperlink"/>
@@ -2312,7 +2174,7 @@
             <w:noProof/>
             <w:webHidden/>
           </w:rPr>
-          <w:instrText xml:space="preserve"> PAGEREF _Toc513704964 \h </w:instrText>
+          <w:instrText xml:space="preserve"> PAGEREF _Toc530130407 \h </w:instrText>
         </w:r>
         <w:r>
           <w:rPr>
@@ -2332,7 +2194,7 @@
             <w:noProof/>
             <w:webHidden/>
           </w:rPr>
-          <w:t>8</w:t>
+          <w:t>7</w:t>
         </w:r>
         <w:r>
           <w:rPr>
@@ -2354,7 +2216,7 @@
           <w:szCs w:val="22"/>
         </w:rPr>
       </w:pPr>
-      <w:hyperlink w:anchor="_Toc513704965" w:history="1">
+      <w:hyperlink w:anchor="_Toc530130408" w:history="1">
         <w:r>
           <w:rPr>
             <w:rStyle w:val="Hyperlink"/>
@@ -2398,7 +2260,7 @@
             <w:noProof/>
             <w:webHidden/>
           </w:rPr>
-          <w:instrText xml:space="preserve"> PAGEREF _Toc513704965 \h </w:instrText>
+          <w:instrText xml:space="preserve"> PAGEREF _Toc530130408 \h </w:instrText>
         </w:r>
         <w:r>
           <w:rPr>
@@ -2418,7 +2280,7 @@
             <w:noProof/>
             <w:webHidden/>
           </w:rPr>
-          <w:t>8</w:t>
+          <w:t>7</w:t>
         </w:r>
         <w:r>
           <w:rPr>
@@ -2440,7 +2302,7 @@
           <w:szCs w:val="22"/>
         </w:rPr>
       </w:pPr>
-      <w:hyperlink w:anchor="_Toc513704966" w:history="1">
+      <w:hyperlink w:anchor="_Toc530130409" w:history="1">
         <w:r>
           <w:rPr>
             <w:rStyle w:val="Hyperlink"/>
@@ -2484,7 +2346,7 @@
             <w:noProof/>
             <w:webHidden/>
           </w:rPr>
-          <w:instrText xml:space="preserve"> PAGEREF _Toc513704966 \h </w:instrText>
+          <w:instrText xml:space="preserve"> PAGEREF _Toc530130409 \h </w:instrText>
         </w:r>
         <w:r>
           <w:rPr>
@@ -2504,7 +2366,7 @@
             <w:noProof/>
             <w:webHidden/>
           </w:rPr>
-          <w:t>8</w:t>
+          <w:t>7</w:t>
         </w:r>
         <w:r>
           <w:rPr>
@@ -2526,7 +2388,7 @@
           <w:szCs w:val="22"/>
         </w:rPr>
       </w:pPr>
-      <w:hyperlink w:anchor="_Toc513704967" w:history="1">
+      <w:hyperlink w:anchor="_Toc530130410" w:history="1">
         <w:r>
           <w:rPr>
             <w:rStyle w:val="Hyperlink"/>
@@ -2570,7 +2432,7 @@
             <w:noProof/>
             <w:webHidden/>
           </w:rPr>
-          <w:instrText xml:space="preserve"> PAGEREF _Toc513704967 \h </w:instrText>
+          <w:instrText xml:space="preserve"> PAGEREF _Toc530130410 \h </w:instrText>
         </w:r>
         <w:r>
           <w:rPr>
@@ -2590,7 +2452,7 @@
             <w:noProof/>
             <w:webHidden/>
           </w:rPr>
-          <w:t>8</w:t>
+          <w:t>7</w:t>
         </w:r>
         <w:r>
           <w:rPr>
@@ -2612,7 +2474,7 @@
           <w:szCs w:val="22"/>
         </w:rPr>
       </w:pPr>
-      <w:hyperlink w:anchor="_Toc513704968" w:history="1">
+      <w:hyperlink w:anchor="_Toc530130411" w:history="1">
         <w:r>
           <w:rPr>
             <w:rStyle w:val="Hyperlink"/>
@@ -2656,7 +2518,7 @@
             <w:noProof/>
             <w:webHidden/>
           </w:rPr>
-          <w:instrText xml:space="preserve"> PAGEREF _Toc513704968 \h </w:instrText>
+          <w:instrText xml:space="preserve"> PAGEREF _Toc530130411 \h </w:instrText>
         </w:r>
         <w:r>
           <w:rPr>
@@ -2676,7 +2538,7 @@
             <w:noProof/>
             <w:webHidden/>
           </w:rPr>
-          <w:t>8</w:t>
+          <w:t>7</w:t>
         </w:r>
         <w:r>
           <w:rPr>
@@ -2698,7 +2560,7 @@
           <w:szCs w:val="22"/>
         </w:rPr>
       </w:pPr>
-      <w:hyperlink w:anchor="_Toc513704969" w:history="1">
+      <w:hyperlink w:anchor="_Toc530130412" w:history="1">
         <w:r>
           <w:rPr>
             <w:rStyle w:val="Hyperlink"/>
@@ -2742,7 +2604,7 @@
             <w:noProof/>
             <w:webHidden/>
           </w:rPr>
-          <w:instrText xml:space="preserve"> PAGEREF _Toc513704969 \h </w:instrText>
+          <w:instrText xml:space="preserve"> PAGEREF _Toc530130412 \h </w:instrText>
         </w:r>
         <w:r>
           <w:rPr>
@@ -2762,7 +2624,7 @@
             <w:noProof/>
             <w:webHidden/>
           </w:rPr>
-          <w:t>8</w:t>
+          <w:t>7</w:t>
         </w:r>
         <w:r>
           <w:rPr>
@@ -2784,7 +2646,7 @@
           <w:szCs w:val="22"/>
         </w:rPr>
       </w:pPr>
-      <w:hyperlink w:anchor="_Toc513704970" w:history="1">
+      <w:hyperlink w:anchor="_Toc530130413" w:history="1">
         <w:r>
           <w:rPr>
             <w:rStyle w:val="Hyperlink"/>
@@ -2828,7 +2690,7 @@
             <w:noProof/>
             <w:webHidden/>
           </w:rPr>
-          <w:instrText xml:space="preserve"> PAGEREF _Toc513704970 \h </w:instrText>
+          <w:instrText xml:space="preserve"> PAGEREF _Toc530130413 \h </w:instrText>
         </w:r>
         <w:r>
           <w:rPr>
@@ -2848,7 +2710,7 @@
             <w:noProof/>
             <w:webHidden/>
           </w:rPr>
-          <w:t>8</w:t>
+          <w:t>7</w:t>
         </w:r>
         <w:r>
           <w:rPr>
@@ -2870,7 +2732,7 @@
           <w:szCs w:val="22"/>
         </w:rPr>
       </w:pPr>
-      <w:hyperlink w:anchor="_Toc513704971" w:history="1">
+      <w:hyperlink w:anchor="_Toc530130414" w:history="1">
         <w:r>
           <w:rPr>
             <w:rStyle w:val="Hyperlink"/>
@@ -2914,7 +2776,7 @@
             <w:noProof/>
             <w:webHidden/>
           </w:rPr>
-          <w:instrText xml:space="preserve"> PAGEREF _Toc513704971 \h </w:instrText>
+          <w:instrText xml:space="preserve"> PAGEREF _Toc530130414 \h </w:instrText>
         </w:r>
         <w:r>
           <w:rPr>
@@ -2934,7 +2796,7 @@
             <w:noProof/>
             <w:webHidden/>
           </w:rPr>
-          <w:t>8</w:t>
+          <w:t>7</w:t>
         </w:r>
         <w:r>
           <w:rPr>
@@ -2956,7 +2818,7 @@
           <w:szCs w:val="22"/>
         </w:rPr>
       </w:pPr>
-      <w:hyperlink w:anchor="_Toc513704972" w:history="1">
+      <w:hyperlink w:anchor="_Toc530130415" w:history="1">
         <w:r>
           <w:rPr>
             <w:rStyle w:val="Hyperlink"/>
@@ -3000,7 +2862,7 @@
             <w:noProof/>
             <w:webHidden/>
           </w:rPr>
-          <w:instrText xml:space="preserve"> PAGEREF _Toc513704972 \h </w:instrText>
+          <w:instrText xml:space="preserve"> PAGEREF _Toc530130415 \h </w:instrText>
         </w:r>
         <w:r>
           <w:rPr>
@@ -3020,7 +2882,7 @@
             <w:noProof/>
             <w:webHidden/>
           </w:rPr>
-          <w:t>8</w:t>
+          <w:t>7</w:t>
         </w:r>
         <w:r>
           <w:rPr>
@@ -3042,7 +2904,7 @@
           <w:szCs w:val="22"/>
         </w:rPr>
       </w:pPr>
-      <w:hyperlink w:anchor="_Toc513704973" w:history="1">
+      <w:hyperlink w:anchor="_Toc530130416" w:history="1">
         <w:r>
           <w:rPr>
             <w:rStyle w:val="Hyperlink"/>
@@ -3086,7 +2948,7 @@
             <w:noProof/>
             <w:webHidden/>
           </w:rPr>
-          <w:instrText xml:space="preserve"> PAGEREF _Toc513704973 \h </w:instrText>
+          <w:instrText xml:space="preserve"> PAGEREF _Toc530130416 \h </w:instrText>
         </w:r>
         <w:r>
           <w:rPr>
@@ -3106,7 +2968,7 @@
             <w:noProof/>
             <w:webHidden/>
           </w:rPr>
-          <w:t>9</w:t>
+          <w:t>8</w:t>
         </w:r>
         <w:r>
           <w:rPr>
@@ -3128,7 +2990,7 @@
           <w:szCs w:val="22"/>
         </w:rPr>
       </w:pPr>
-      <w:hyperlink w:anchor="_Toc513704974" w:history="1">
+      <w:hyperlink w:anchor="_Toc530130417" w:history="1">
         <w:r>
           <w:rPr>
             <w:rStyle w:val="Hyperlink"/>
@@ -3172,7 +3034,7 @@
             <w:noProof/>
             <w:webHidden/>
           </w:rPr>
-          <w:instrText xml:space="preserve"> PAGEREF _Toc513704974 \h </w:instrText>
+          <w:instrText xml:space="preserve"> PAGEREF _Toc530130417 \h </w:instrText>
         </w:r>
         <w:r>
           <w:rPr>
@@ -3192,7 +3054,7 @@
             <w:noProof/>
             <w:webHidden/>
           </w:rPr>
-          <w:t>9</w:t>
+          <w:t>8</w:t>
         </w:r>
         <w:r>
           <w:rPr>
@@ -3214,7 +3076,7 @@
           <w:szCs w:val="22"/>
         </w:rPr>
       </w:pPr>
-      <w:hyperlink w:anchor="_Toc513704975" w:history="1">
+      <w:hyperlink w:anchor="_Toc530130418" w:history="1">
         <w:r>
           <w:rPr>
             <w:rStyle w:val="Hyperlink"/>
@@ -3258,7 +3120,7 @@
             <w:noProof/>
             <w:webHidden/>
           </w:rPr>
-          <w:instrText xml:space="preserve"> PAGEREF _Toc513704975 \h </w:instrText>
+          <w:instrText xml:space="preserve"> PAGEREF _Toc530130418 \h </w:instrText>
         </w:r>
         <w:r>
           <w:rPr>
@@ -3278,7 +3140,7 @@
             <w:noProof/>
             <w:webHidden/>
           </w:rPr>
-          <w:t>9</w:t>
+          <w:t>8</w:t>
         </w:r>
         <w:r>
           <w:rPr>
@@ -3300,7 +3162,7 @@
           <w:szCs w:val="22"/>
         </w:rPr>
       </w:pPr>
-      <w:hyperlink w:anchor="_Toc513704976" w:history="1">
+      <w:hyperlink w:anchor="_Toc530130419" w:history="1">
         <w:r>
           <w:rPr>
             <w:rStyle w:val="Hyperlink"/>
@@ -3344,7 +3206,7 @@
             <w:noProof/>
             <w:webHidden/>
           </w:rPr>
-          <w:instrText xml:space="preserve"> PAGEREF _Toc513704976 \h </w:instrText>
+          <w:instrText xml:space="preserve"> PAGEREF _Toc530130419 \h </w:instrText>
         </w:r>
         <w:r>
           <w:rPr>
@@ -3364,7 +3226,7 @@
             <w:noProof/>
             <w:webHidden/>
           </w:rPr>
-          <w:t>9</w:t>
+          <w:t>8</w:t>
         </w:r>
         <w:r>
           <w:rPr>
@@ -3386,7 +3248,7 @@
           <w:szCs w:val="22"/>
         </w:rPr>
       </w:pPr>
-      <w:hyperlink w:anchor="_Toc513704977" w:history="1">
+      <w:hyperlink w:anchor="_Toc530130420" w:history="1">
         <w:r>
           <w:rPr>
             <w:rStyle w:val="Hyperlink"/>
@@ -3430,7 +3292,7 @@
             <w:noProof/>
             <w:webHidden/>
           </w:rPr>
-          <w:instrText xml:space="preserve"> PAGEREF _Toc513704977 \h </w:instrText>
+          <w:instrText xml:space="preserve"> PAGEREF _Toc530130420 \h </w:instrText>
         </w:r>
         <w:r>
           <w:rPr>
@@ -3450,7 +3312,7 @@
             <w:noProof/>
             <w:webHidden/>
           </w:rPr>
-          <w:t>9</w:t>
+          <w:t>8</w:t>
         </w:r>
         <w:r>
           <w:rPr>
@@ -3472,7 +3334,7 @@
           <w:szCs w:val="22"/>
         </w:rPr>
       </w:pPr>
-      <w:hyperlink w:anchor="_Toc513704978" w:history="1">
+      <w:hyperlink w:anchor="_Toc530130421" w:history="1">
         <w:r>
           <w:rPr>
             <w:rStyle w:val="Hyperlink"/>
@@ -3516,7 +3378,7 @@
             <w:noProof/>
             <w:webHidden/>
           </w:rPr>
-          <w:instrText xml:space="preserve"> PAGEREF _Toc513704978 \h </w:instrText>
+          <w:instrText xml:space="preserve"> PAGEREF _Toc530130421 \h </w:instrText>
         </w:r>
         <w:r>
           <w:rPr>
@@ -3536,7 +3398,7 @@
             <w:noProof/>
             <w:webHidden/>
           </w:rPr>
-          <w:t>9</w:t>
+          <w:t>8</w:t>
         </w:r>
         <w:r>
           <w:rPr>
@@ -3558,7 +3420,7 @@
           <w:szCs w:val="22"/>
         </w:rPr>
       </w:pPr>
-      <w:hyperlink w:anchor="_Toc513704979" w:history="1">
+      <w:hyperlink w:anchor="_Toc530130422" w:history="1">
         <w:r>
           <w:rPr>
             <w:rStyle w:val="Hyperlink"/>
@@ -3602,7 +3464,7 @@
             <w:noProof/>
             <w:webHidden/>
           </w:rPr>
-          <w:instrText xml:space="preserve"> PAGEREF _Toc513704979 \h </w:instrText>
+          <w:instrText xml:space="preserve"> PAGEREF _Toc530130422 \h </w:instrText>
         </w:r>
         <w:r>
           <w:rPr>
@@ -3622,7 +3484,7 @@
             <w:noProof/>
             <w:webHidden/>
           </w:rPr>
-          <w:t>9</w:t>
+          <w:t>8</w:t>
         </w:r>
         <w:r>
           <w:rPr>
@@ -3644,7 +3506,7 @@
           <w:szCs w:val="22"/>
         </w:rPr>
       </w:pPr>
-      <w:hyperlink w:anchor="_Toc513704980" w:history="1">
+      <w:hyperlink w:anchor="_Toc530130423" w:history="1">
         <w:r>
           <w:rPr>
             <w:rStyle w:val="Hyperlink"/>
@@ -3688,7 +3550,7 @@
             <w:noProof/>
             <w:webHidden/>
           </w:rPr>
-          <w:instrText xml:space="preserve"> PAGEREF _Toc513704980 \h </w:instrText>
+          <w:instrText xml:space="preserve"> PAGEREF _Toc530130423 \h </w:instrText>
         </w:r>
         <w:r>
           <w:rPr>
@@ -3708,7 +3570,7 @@
             <w:noProof/>
             <w:webHidden/>
           </w:rPr>
-          <w:t>9</w:t>
+          <w:t>8</w:t>
         </w:r>
         <w:r>
           <w:rPr>
@@ -3730,7 +3592,7 @@
           <w:szCs w:val="22"/>
         </w:rPr>
       </w:pPr>
-      <w:hyperlink w:anchor="_Toc513704981" w:history="1">
+      <w:hyperlink w:anchor="_Toc530130424" w:history="1">
         <w:r>
           <w:rPr>
             <w:rStyle w:val="Hyperlink"/>
@@ -3774,7 +3636,7 @@
             <w:noProof/>
             <w:webHidden/>
           </w:rPr>
-          <w:instrText xml:space="preserve"> PAGEREF _Toc513704981 \h </w:instrText>
+          <w:instrText xml:space="preserve"> PAGEREF _Toc530130424 \h </w:instrText>
         </w:r>
         <w:r>
           <w:rPr>
@@ -3794,7 +3656,7 @@
             <w:noProof/>
             <w:webHidden/>
           </w:rPr>
-          <w:t>10</w:t>
+          <w:t>8</w:t>
         </w:r>
         <w:r>
           <w:rPr>
@@ -3816,7 +3678,7 @@
           <w:szCs w:val="22"/>
         </w:rPr>
       </w:pPr>
-      <w:hyperlink w:anchor="_Toc513704982" w:history="1">
+      <w:hyperlink w:anchor="_Toc530130425" w:history="1">
         <w:r>
           <w:rPr>
             <w:rStyle w:val="Hyperlink"/>
@@ -3860,7 +3722,7 @@
             <w:noProof/>
             <w:webHidden/>
           </w:rPr>
-          <w:instrText xml:space="preserve"> PAGEREF _Toc513704982 \h </w:instrText>
+          <w:instrText xml:space="preserve"> PAGEREF _Toc530130425 \h </w:instrText>
         </w:r>
         <w:r>
           <w:rPr>
@@ -3880,7 +3742,7 @@
             <w:noProof/>
             <w:webHidden/>
           </w:rPr>
-          <w:t>10</w:t>
+          <w:t>8</w:t>
         </w:r>
         <w:r>
           <w:rPr>
@@ -3902,7 +3764,7 @@
           <w:szCs w:val="22"/>
         </w:rPr>
       </w:pPr>
-      <w:hyperlink w:anchor="_Toc513704983" w:history="1">
+      <w:hyperlink w:anchor="_Toc530130426" w:history="1">
         <w:r>
           <w:rPr>
             <w:rStyle w:val="Hyperlink"/>
@@ -3946,7 +3808,7 @@
             <w:noProof/>
             <w:webHidden/>
           </w:rPr>
-          <w:instrText xml:space="preserve"> PAGEREF _Toc513704983 \h </w:instrText>
+          <w:instrText xml:space="preserve"> PAGEREF _Toc530130426 \h </w:instrText>
         </w:r>
         <w:r>
           <w:rPr>
@@ -3966,7 +3828,7 @@
             <w:noProof/>
             <w:webHidden/>
           </w:rPr>
-          <w:t>10</w:t>
+          <w:t>9</w:t>
         </w:r>
         <w:r>
           <w:rPr>
@@ -3988,7 +3850,7 @@
           <w:szCs w:val="22"/>
         </w:rPr>
       </w:pPr>
-      <w:hyperlink w:anchor="_Toc513704984" w:history="1">
+      <w:hyperlink w:anchor="_Toc530130427" w:history="1">
         <w:r>
           <w:rPr>
             <w:rStyle w:val="Hyperlink"/>
@@ -4032,7 +3894,7 @@
             <w:noProof/>
             <w:webHidden/>
           </w:rPr>
-          <w:instrText xml:space="preserve"> PAGEREF _Toc513704984 \h </w:instrText>
+          <w:instrText xml:space="preserve"> PAGEREF _Toc530130427 \h </w:instrText>
         </w:r>
         <w:r>
           <w:rPr>
@@ -4052,7 +3914,7 @@
             <w:noProof/>
             <w:webHidden/>
           </w:rPr>
-          <w:t>10</w:t>
+          <w:t>9</w:t>
         </w:r>
         <w:r>
           <w:rPr>
@@ -4074,7 +3936,7 @@
           <w:szCs w:val="22"/>
         </w:rPr>
       </w:pPr>
-      <w:hyperlink w:anchor="_Toc513704985" w:history="1">
+      <w:hyperlink w:anchor="_Toc530130428" w:history="1">
         <w:r>
           <w:rPr>
             <w:rStyle w:val="Hyperlink"/>
@@ -4118,7 +3980,7 @@
             <w:noProof/>
             <w:webHidden/>
           </w:rPr>
-          <w:instrText xml:space="preserve"> PAGEREF _Toc513704985 \h </w:instrText>
+          <w:instrText xml:space="preserve"> PAGEREF _Toc530130428 \h </w:instrText>
         </w:r>
         <w:r>
           <w:rPr>
@@ -4138,7 +4000,7 @@
             <w:noProof/>
             <w:webHidden/>
           </w:rPr>
-          <w:t>10</w:t>
+          <w:t>9</w:t>
         </w:r>
         <w:r>
           <w:rPr>
@@ -4160,7 +4022,7 @@
           <w:szCs w:val="22"/>
         </w:rPr>
       </w:pPr>
-      <w:hyperlink w:anchor="_Toc513704986" w:history="1">
+      <w:hyperlink w:anchor="_Toc530130429" w:history="1">
         <w:r>
           <w:rPr>
             <w:rStyle w:val="Hyperlink"/>
@@ -4204,7 +4066,7 @@
             <w:noProof/>
             <w:webHidden/>
           </w:rPr>
-          <w:instrText xml:space="preserve"> PAGEREF _Toc513704986 \h </w:instrText>
+          <w:instrText xml:space="preserve"> PAGEREF _Toc530130429 \h </w:instrText>
         </w:r>
         <w:r>
           <w:rPr>
@@ -4224,7 +4086,7 @@
             <w:noProof/>
             <w:webHidden/>
           </w:rPr>
-          <w:t>10</w:t>
+          <w:t>9</w:t>
         </w:r>
         <w:r>
           <w:rPr>
@@ -4246,7 +4108,7 @@
           <w:szCs w:val="22"/>
         </w:rPr>
       </w:pPr>
-      <w:hyperlink w:anchor="_Toc513704987" w:history="1">
+      <w:hyperlink w:anchor="_Toc530130430" w:history="1">
         <w:r>
           <w:rPr>
             <w:rStyle w:val="Hyperlink"/>
@@ -4290,7 +4152,7 @@
             <w:noProof/>
             <w:webHidden/>
           </w:rPr>
-          <w:instrText xml:space="preserve"> PAGEREF _Toc513704987 \h </w:instrText>
+          <w:instrText xml:space="preserve"> PAGEREF _Toc530130430 \h </w:instrText>
         </w:r>
         <w:r>
           <w:rPr>
@@ -4310,7 +4172,7 @@
             <w:noProof/>
             <w:webHidden/>
           </w:rPr>
-          <w:t>10</w:t>
+          <w:t>9</w:t>
         </w:r>
         <w:r>
           <w:rPr>
@@ -4332,7 +4194,7 @@
           <w:szCs w:val="22"/>
         </w:rPr>
       </w:pPr>
-      <w:hyperlink w:anchor="_Toc513704988" w:history="1">
+      <w:hyperlink w:anchor="_Toc530130431" w:history="1">
         <w:r>
           <w:rPr>
             <w:rStyle w:val="Hyperlink"/>
@@ -4376,7 +4238,7 @@
             <w:noProof/>
             <w:webHidden/>
           </w:rPr>
-          <w:instrText xml:space="preserve"> PAGEREF _Toc513704988 \h </w:instrText>
+          <w:instrText xml:space="preserve"> PAGEREF _Toc530130431 \h </w:instrText>
         </w:r>
         <w:r>
           <w:rPr>
@@ -4396,7 +4258,7 @@
             <w:noProof/>
             <w:webHidden/>
           </w:rPr>
-          <w:t>10</w:t>
+          <w:t>9</w:t>
         </w:r>
         <w:r>
           <w:rPr>
@@ -4418,7 +4280,7 @@
           <w:szCs w:val="22"/>
         </w:rPr>
       </w:pPr>
-      <w:hyperlink w:anchor="_Toc513704989" w:history="1">
+      <w:hyperlink w:anchor="_Toc530130432" w:history="1">
         <w:r>
           <w:rPr>
             <w:rStyle w:val="Hyperlink"/>
@@ -4462,7 +4324,7 @@
             <w:noProof/>
             <w:webHidden/>
           </w:rPr>
-          <w:instrText xml:space="preserve"> PAGEREF _Toc513704989 \h </w:instrText>
+          <w:instrText xml:space="preserve"> PAGEREF _Toc530130432 \h </w:instrText>
         </w:r>
         <w:r>
           <w:rPr>
@@ -4482,7 +4344,7 @@
             <w:noProof/>
             <w:webHidden/>
           </w:rPr>
-          <w:t>10</w:t>
+          <w:t>9</w:t>
         </w:r>
         <w:r>
           <w:rPr>
@@ -4504,7 +4366,7 @@
           <w:szCs w:val="22"/>
         </w:rPr>
       </w:pPr>
-      <w:hyperlink w:anchor="_Toc513704990" w:history="1">
+      <w:hyperlink w:anchor="_Toc530130433" w:history="1">
         <w:r>
           <w:rPr>
             <w:rStyle w:val="Hyperlink"/>
@@ -4548,7 +4410,7 @@
             <w:noProof/>
             <w:webHidden/>
           </w:rPr>
-          <w:instrText xml:space="preserve"> PAGEREF _Toc513704990 \h </w:instrText>
+          <w:instrText xml:space="preserve"> PAGEREF _Toc530130433 \h </w:instrText>
         </w:r>
         <w:r>
           <w:rPr>
@@ -4568,7 +4430,7 @@
             <w:noProof/>
             <w:webHidden/>
           </w:rPr>
-          <w:t>10</w:t>
+          <w:t>9</w:t>
         </w:r>
         <w:r>
           <w:rPr>
@@ -4590,7 +4452,7 @@
           <w:szCs w:val="22"/>
         </w:rPr>
       </w:pPr>
-      <w:hyperlink w:anchor="_Toc513704991" w:history="1">
+      <w:hyperlink w:anchor="_Toc530130434" w:history="1">
         <w:r>
           <w:rPr>
             <w:rStyle w:val="Hyperlink"/>
@@ -4634,7 +4496,7 @@
             <w:noProof/>
             <w:webHidden/>
           </w:rPr>
-          <w:instrText xml:space="preserve"> PAGEREF _Toc513704991 \h </w:instrText>
+          <w:instrText xml:space="preserve"> PAGEREF _Toc530130434 \h </w:instrText>
         </w:r>
         <w:r>
           <w:rPr>
@@ -4654,7 +4516,7 @@
             <w:noProof/>
             <w:webHidden/>
           </w:rPr>
-          <w:t>10</w:t>
+          <w:t>9</w:t>
         </w:r>
         <w:r>
           <w:rPr>
@@ -4676,7 +4538,7 @@
           <w:szCs w:val="22"/>
         </w:rPr>
       </w:pPr>
-      <w:hyperlink w:anchor="_Toc513704992" w:history="1">
+      <w:hyperlink w:anchor="_Toc530130435" w:history="1">
         <w:r>
           <w:rPr>
             <w:rStyle w:val="Hyperlink"/>
@@ -4721,7 +4583,7 @@
             <w:noProof/>
             <w:webHidden/>
           </w:rPr>
-          <w:instrText xml:space="preserve"> PAGEREF _Toc513704992 \h </w:instrText>
+          <w:instrText xml:space="preserve"> PAGEREF _Toc530130435 \h </w:instrText>
         </w:r>
         <w:r>
           <w:rPr>
@@ -4741,7 +4603,7 @@
             <w:noProof/>
             <w:webHidden/>
           </w:rPr>
-          <w:t>10</w:t>
+          <w:t>9</w:t>
         </w:r>
         <w:r>
           <w:rPr>
@@ -4886,7 +4748,7 @@
             <w:webHidden/>
             <w:sz w:val="24"/>
           </w:rPr>
-          <w:t>9</w:t>
+          <w:t>6</w:t>
         </w:r>
         <w:r>
           <w:rPr>
@@ -5031,7 +4893,7 @@
             <w:webHidden/>
             <w:sz w:val="24"/>
           </w:rPr>
-          <w:t>5</w:t>
+          <w:t>1</w:t>
         </w:r>
         <w:r>
           <w:rPr>
@@ -5126,7 +4988,7 @@
             <w:webHidden/>
             <w:sz w:val="24"/>
           </w:rPr>
-          <w:t>6</w:t>
+          <w:t>2</w:t>
         </w:r>
         <w:r>
           <w:rPr>
@@ -5221,7 +5083,7 @@
             <w:webHidden/>
             <w:sz w:val="24"/>
           </w:rPr>
-          <w:t>10</w:t>
+          <w:t>6</w:t>
         </w:r>
         <w:r>
           <w:rPr>
@@ -5316,7 +5178,7 @@
             <w:webHidden/>
             <w:sz w:val="24"/>
           </w:rPr>
-          <w:t>10</w:t>
+          <w:t>6</w:t>
         </w:r>
         <w:r>
           <w:rPr>
@@ -5410,7 +5272,7 @@
             <w:webHidden/>
             <w:sz w:val="24"/>
           </w:rPr>
-          <w:t>10</w:t>
+          <w:t>6</w:t>
         </w:r>
         <w:r>
           <w:rPr>
@@ -5448,7 +5310,7 @@
         <w:pStyle w:val="Heading1"/>
       </w:pPr>
       <w:bookmarkStart w:id="2" w:name="_Toc421540852"/>
-      <w:bookmarkStart w:id="3" w:name="_Toc513704949"/>
+      <w:bookmarkStart w:id="3" w:name="_Toc530130392"/>
       <w:bookmarkEnd w:id="0"/>
       <w:r>
         <w:lastRenderedPageBreak/>
@@ -5552,7 +5414,7 @@
       </w:pPr>
       <w:bookmarkStart w:id="4" w:name="_Toc411336914"/>
       <w:bookmarkStart w:id="5" w:name="_Toc421540853"/>
-      <w:bookmarkStart w:id="6" w:name="_Toc513704950"/>
+      <w:bookmarkStart w:id="6" w:name="_Toc530130393"/>
       <w:r>
         <w:t>Purpose</w:t>
       </w:r>
@@ -5640,7 +5502,7 @@
       </w:pPr>
       <w:bookmarkStart w:id="7" w:name="_Toc411336918"/>
       <w:bookmarkStart w:id="8" w:name="_Toc421540857"/>
-      <w:bookmarkStart w:id="9" w:name="_Toc513704951"/>
+      <w:bookmarkStart w:id="9" w:name="_Toc530130394"/>
       <w:r>
         <w:t>Dependencies</w:t>
       </w:r>
@@ -5667,7 +5529,23 @@
           <w:sz w:val="24"/>
           <w:szCs w:val="20"/>
         </w:rPr>
-        <w:t>Data itself is stored in VistA. All Identity and Access Management services are provided by VA IAM.</w:t>
+        <w:t xml:space="preserve">Data itself is stored in </w:t>
+      </w:r>
+      <w:proofErr w:type="spellStart"/>
+      <w:r>
+        <w:rPr>
+          <w:sz w:val="24"/>
+          <w:szCs w:val="20"/>
+        </w:rPr>
+        <w:t>VistA</w:t>
+      </w:r>
+      <w:proofErr w:type="spellEnd"/>
+      <w:r>
+        <w:rPr>
+          <w:sz w:val="24"/>
+          <w:szCs w:val="20"/>
+        </w:rPr>
+        <w:t>. All Identity and Access Management services are provided by VA IAM.</w:t>
       </w:r>
     </w:p>
     <w:p>
@@ -5676,7 +5554,7 @@
       </w:pPr>
       <w:bookmarkStart w:id="10" w:name="_Toc411336919"/>
       <w:bookmarkStart w:id="11" w:name="_Toc421540858"/>
-      <w:bookmarkStart w:id="12" w:name="_Toc513704952"/>
+      <w:bookmarkStart w:id="12" w:name="_Toc530130395"/>
       <w:r>
         <w:t>Constraints</w:t>
       </w:r>
@@ -5749,9 +5627,8 @@
       <w:bookmarkStart w:id="14" w:name="_Toc421540859"/>
       <w:bookmarkStart w:id="15" w:name="_Ref444173896"/>
       <w:bookmarkStart w:id="16" w:name="_Ref444173917"/>
-      <w:bookmarkStart w:id="17" w:name="_Toc513704953"/>
-      <w:r>
-        <w:lastRenderedPageBreak/>
+      <w:bookmarkStart w:id="17" w:name="_Toc530130396"/>
+      <w:r>
         <w:t>Roles and Responsibilities</w:t>
       </w:r>
       <w:bookmarkEnd w:id="13"/>
@@ -5769,14 +5646,27 @@
       <w:r>
         <w:t xml:space="preserve">Table </w:t>
       </w:r>
-      <w:fldSimple w:instr=" SEQ Table \* ARABIC ">
-        <w:r>
-          <w:rPr>
-            <w:noProof/>
-          </w:rPr>
-          <w:t>1</w:t>
-        </w:r>
-      </w:fldSimple>
+      <w:r>
+        <w:fldChar w:fldCharType="begin"/>
+      </w:r>
+      <w:r>
+        <w:instrText xml:space="preserve"> SEQ Table \* ARABIC </w:instrText>
+      </w:r>
+      <w:r>
+        <w:fldChar w:fldCharType="separate"/>
+      </w:r>
+      <w:r>
+        <w:rPr>
+          <w:noProof/>
+        </w:rPr>
+        <w:t>1</w:t>
+      </w:r>
+      <w:r>
+        <w:rPr>
+          <w:noProof/>
+        </w:rPr>
+        <w:fldChar w:fldCharType="end"/>
+      </w:r>
       <w:r>
         <w:t>: Deployment</w:t>
       </w:r>
@@ -5802,10 +5692,10 @@
         <w:tblLook w:val="01E0" w:firstRow="1" w:lastRow="1" w:firstColumn="1" w:lastColumn="1" w:noHBand="0" w:noVBand="0"/>
       </w:tblPr>
       <w:tblGrid>
-        <w:gridCol w:w="572"/>
-        <w:gridCol w:w="2717"/>
-        <w:gridCol w:w="1390"/>
-        <w:gridCol w:w="3403"/>
+        <w:gridCol w:w="436"/>
+        <w:gridCol w:w="2156"/>
+        <w:gridCol w:w="2745"/>
+        <w:gridCol w:w="2745"/>
         <w:gridCol w:w="1268"/>
       </w:tblGrid>
       <w:tr>
@@ -5815,7 +5705,7 @@
         </w:trPr>
         <w:tc>
           <w:tcPr>
-            <w:tcW w:w="312" w:type="pct"/>
+            <w:tcW w:w="233" w:type="pct"/>
             <w:shd w:val="clear" w:color="auto" w:fill="CCCCCC"/>
             <w:vAlign w:val="center"/>
           </w:tcPr>
@@ -5842,7 +5732,7 @@
         </w:tc>
         <w:tc>
           <w:tcPr>
-            <w:tcW w:w="1459" w:type="pct"/>
+            <w:tcW w:w="1153" w:type="pct"/>
             <w:shd w:val="clear" w:color="auto" w:fill="CCCCCC"/>
             <w:vAlign w:val="center"/>
           </w:tcPr>
@@ -5867,9 +5757,8 @@
         </w:tc>
         <w:tc>
           <w:tcPr>
-            <w:tcW w:w="726" w:type="pct"/>
+            <w:tcW w:w="1468" w:type="pct"/>
             <w:shd w:val="clear" w:color="auto" w:fill="CCCCCC"/>
-            <w:vAlign w:val="center"/>
           </w:tcPr>
           <w:p>
             <w:pPr>
@@ -5880,6 +5769,16 @@
                 <w:szCs w:val="22"/>
               </w:rPr>
             </w:pPr>
+          </w:p>
+          <w:p>
+            <w:pPr>
+              <w:spacing w:before="60" w:after="60"/>
+              <w:rPr>
+                <w:rFonts w:ascii="Arial" w:hAnsi="Arial" w:cs="Arial"/>
+                <w:b/>
+                <w:szCs w:val="22"/>
+              </w:rPr>
+            </w:pPr>
             <w:r>
               <w:rPr>
                 <w:rFonts w:ascii="Arial" w:hAnsi="Arial" w:cs="Arial"/>
@@ -5892,7 +5791,7 @@
         </w:tc>
         <w:tc>
           <w:tcPr>
-            <w:tcW w:w="1825" w:type="pct"/>
+            <w:tcW w:w="1468" w:type="pct"/>
             <w:shd w:val="clear" w:color="auto" w:fill="CCCCCC"/>
             <w:vAlign w:val="center"/>
           </w:tcPr>
@@ -5955,7 +5854,7 @@
         </w:trPr>
         <w:tc>
           <w:tcPr>
-            <w:tcW w:w="312" w:type="pct"/>
+            <w:tcW w:w="233" w:type="pct"/>
             <w:vAlign w:val="center"/>
           </w:tcPr>
           <w:p>
@@ -5971,7 +5870,7 @@
         </w:tc>
         <w:tc>
           <w:tcPr>
-            <w:tcW w:w="1459" w:type="pct"/>
+            <w:tcW w:w="1153" w:type="pct"/>
             <w:vAlign w:val="center"/>
           </w:tcPr>
           <w:p>
@@ -5983,6 +5882,7 @@
                 <w:lang w:val="en-AU"/>
               </w:rPr>
             </w:pPr>
+            <w:proofErr w:type="spellStart"/>
             <w:r>
               <w:rPr>
                 <w:rFonts w:ascii="Arial" w:hAnsi="Arial" w:cs="Arial"/>
@@ -5991,19 +5891,19 @@
               </w:rPr>
               <w:t>TASCore</w:t>
             </w:r>
+            <w:proofErr w:type="spellEnd"/>
           </w:p>
         </w:tc>
         <w:tc>
           <w:tcPr>
-            <w:tcW w:w="726" w:type="pct"/>
-            <w:vAlign w:val="center"/>
+            <w:tcW w:w="1468" w:type="pct"/>
           </w:tcPr>
           <w:p>
             <w:pPr>
               <w:spacing w:before="60" w:after="60"/>
               <w:rPr>
                 <w:rFonts w:ascii="Arial" w:hAnsi="Arial" w:cs="Arial"/>
-                <w:szCs w:val="20"/>
+                <w:szCs w:val="22"/>
                 <w:lang w:val="en-AU"/>
               </w:rPr>
             </w:pPr>
@@ -6015,107 +5915,11 @@
               </w:rPr>
               <w:t>Deployment</w:t>
             </w:r>
-          </w:p>
-          <w:p>
-            <w:pPr>
-              <w:pStyle w:val="capture"/>
-              <w:rPr>
-                <w:lang w:val="en-AU" w:eastAsia="en-US"/>
-              </w:rPr>
-            </w:pPr>
-          </w:p>
-          <w:p>
-            <w:pPr>
-              <w:pStyle w:val="capture"/>
-              <w:rPr>
-                <w:lang w:val="en-AU" w:eastAsia="en-US"/>
-              </w:rPr>
-            </w:pPr>
-          </w:p>
-          <w:p>
-            <w:pPr>
-              <w:pStyle w:val="capture"/>
-              <w:rPr>
-                <w:lang w:val="en-AU" w:eastAsia="en-US"/>
-              </w:rPr>
-            </w:pPr>
-          </w:p>
-          <w:p>
-            <w:pPr>
-              <w:pStyle w:val="capture"/>
-              <w:rPr>
-                <w:lang w:val="en-AU" w:eastAsia="en-US"/>
-              </w:rPr>
-            </w:pPr>
-          </w:p>
-          <w:p>
-            <w:pPr>
-              <w:pStyle w:val="capture"/>
-              <w:rPr>
-                <w:lang w:val="en-AU" w:eastAsia="en-US"/>
-              </w:rPr>
-            </w:pPr>
-          </w:p>
-          <w:p>
-            <w:pPr>
-              <w:pStyle w:val="capture"/>
-              <w:rPr>
-                <w:lang w:val="en-AU" w:eastAsia="en-US"/>
-              </w:rPr>
-            </w:pPr>
-          </w:p>
-          <w:p>
-            <w:pPr>
-              <w:pStyle w:val="capture"/>
-              <w:rPr>
-                <w:lang w:val="en-AU" w:eastAsia="en-US"/>
-              </w:rPr>
-            </w:pPr>
-          </w:p>
-          <w:p>
-            <w:pPr>
-              <w:pStyle w:val="capture"/>
-              <w:rPr>
-                <w:lang w:val="en-AU" w:eastAsia="en-US"/>
-              </w:rPr>
-            </w:pPr>
-          </w:p>
-          <w:p>
-            <w:pPr>
-              <w:pStyle w:val="capture"/>
-              <w:rPr>
-                <w:lang w:val="en-AU" w:eastAsia="en-US"/>
-              </w:rPr>
-            </w:pPr>
-          </w:p>
-          <w:p>
-            <w:pPr>
-              <w:pStyle w:val="capture"/>
-              <w:rPr>
-                <w:lang w:val="en-AU" w:eastAsia="en-US"/>
-              </w:rPr>
-            </w:pPr>
-          </w:p>
-          <w:p>
-            <w:pPr>
-              <w:pStyle w:val="capture"/>
-              <w:rPr>
-                <w:lang w:val="en-AU" w:eastAsia="en-US"/>
-              </w:rPr>
-            </w:pPr>
-          </w:p>
-          <w:p>
-            <w:pPr>
-              <w:pStyle w:val="capture"/>
-              <w:rPr>
-                <w:lang w:val="en-AU" w:eastAsia="en-US"/>
-              </w:rPr>
-            </w:pPr>
           </w:p>
         </w:tc>
         <w:tc>
           <w:tcPr>
-            <w:tcW w:w="1825" w:type="pct"/>
+            <w:tcW w:w="1468" w:type="pct"/>
             <w:vAlign w:val="center"/>
           </w:tcPr>
           <w:p>
@@ -6160,7 +5964,7 @@
         </w:trPr>
         <w:tc>
           <w:tcPr>
-            <w:tcW w:w="312" w:type="pct"/>
+            <w:tcW w:w="233" w:type="pct"/>
             <w:vAlign w:val="center"/>
           </w:tcPr>
           <w:p>
@@ -6176,7 +5980,7 @@
         </w:tc>
         <w:tc>
           <w:tcPr>
-            <w:tcW w:w="1459" w:type="pct"/>
+            <w:tcW w:w="1153" w:type="pct"/>
             <w:vAlign w:val="center"/>
           </w:tcPr>
           <w:p>
@@ -6188,6 +5992,7 @@
                 <w:lang w:val="en-AU"/>
               </w:rPr>
             </w:pPr>
+            <w:proofErr w:type="spellStart"/>
             <w:r>
               <w:rPr>
                 <w:rFonts w:ascii="Arial" w:hAnsi="Arial" w:cs="Arial"/>
@@ -6196,19 +6001,19 @@
               </w:rPr>
               <w:t>TASCore</w:t>
             </w:r>
+            <w:proofErr w:type="spellEnd"/>
           </w:p>
         </w:tc>
         <w:tc>
           <w:tcPr>
-            <w:tcW w:w="726" w:type="pct"/>
-            <w:vAlign w:val="center"/>
+            <w:tcW w:w="1468" w:type="pct"/>
           </w:tcPr>
           <w:p>
             <w:pPr>
               <w:spacing w:before="60" w:after="60"/>
               <w:rPr>
                 <w:rFonts w:ascii="Arial" w:hAnsi="Arial" w:cs="Arial"/>
-                <w:szCs w:val="20"/>
+                <w:szCs w:val="22"/>
                 <w:lang w:val="en-AU"/>
               </w:rPr>
             </w:pPr>
@@ -6220,67 +6025,11 @@
               </w:rPr>
               <w:t>Deployment</w:t>
             </w:r>
-          </w:p>
-          <w:p>
-            <w:pPr>
-              <w:pStyle w:val="capture"/>
-              <w:rPr>
-                <w:lang w:val="en-AU" w:eastAsia="en-US"/>
-              </w:rPr>
-            </w:pPr>
-          </w:p>
-          <w:p>
-            <w:pPr>
-              <w:pStyle w:val="capture"/>
-              <w:rPr>
-                <w:lang w:val="en-AU" w:eastAsia="en-US"/>
-              </w:rPr>
-            </w:pPr>
-          </w:p>
-          <w:p>
-            <w:pPr>
-              <w:pStyle w:val="capture"/>
-              <w:rPr>
-                <w:lang w:val="en-AU" w:eastAsia="en-US"/>
-              </w:rPr>
-            </w:pPr>
-          </w:p>
-          <w:p>
-            <w:pPr>
-              <w:pStyle w:val="capture"/>
-              <w:rPr>
-                <w:lang w:val="en-AU" w:eastAsia="en-US"/>
-              </w:rPr>
-            </w:pPr>
-          </w:p>
-          <w:p>
-            <w:pPr>
-              <w:pStyle w:val="capture"/>
-              <w:rPr>
-                <w:lang w:val="en-AU" w:eastAsia="en-US"/>
-              </w:rPr>
-            </w:pPr>
-          </w:p>
-          <w:p>
-            <w:pPr>
-              <w:pStyle w:val="capture"/>
-              <w:rPr>
-                <w:lang w:val="en-AU" w:eastAsia="en-US"/>
-              </w:rPr>
-            </w:pPr>
-          </w:p>
-          <w:p>
-            <w:pPr>
-              <w:pStyle w:val="capture"/>
-              <w:rPr>
-                <w:lang w:val="en-AU" w:eastAsia="en-US"/>
-              </w:rPr>
-            </w:pPr>
           </w:p>
         </w:tc>
         <w:tc>
           <w:tcPr>
-            <w:tcW w:w="1825" w:type="pct"/>
+            <w:tcW w:w="1468" w:type="pct"/>
             <w:vAlign w:val="center"/>
           </w:tcPr>
           <w:p>
@@ -6325,7 +6074,7 @@
         </w:trPr>
         <w:tc>
           <w:tcPr>
-            <w:tcW w:w="312" w:type="pct"/>
+            <w:tcW w:w="233" w:type="pct"/>
             <w:vAlign w:val="center"/>
           </w:tcPr>
           <w:p>
@@ -6341,7 +6090,7 @@
         </w:tc>
         <w:tc>
           <w:tcPr>
-            <w:tcW w:w="1459" w:type="pct"/>
+            <w:tcW w:w="1153" w:type="pct"/>
             <w:vAlign w:val="center"/>
           </w:tcPr>
           <w:p>
@@ -6353,6 +6102,7 @@
                 <w:lang w:val="en-AU"/>
               </w:rPr>
             </w:pPr>
+            <w:proofErr w:type="spellStart"/>
             <w:r>
               <w:rPr>
                 <w:rFonts w:ascii="Arial" w:hAnsi="Arial" w:cs="Arial"/>
@@ -6361,19 +6111,19 @@
               </w:rPr>
               <w:t>TASCore</w:t>
             </w:r>
+            <w:proofErr w:type="spellEnd"/>
           </w:p>
         </w:tc>
         <w:tc>
           <w:tcPr>
-            <w:tcW w:w="726" w:type="pct"/>
-            <w:vAlign w:val="center"/>
+            <w:tcW w:w="1468" w:type="pct"/>
           </w:tcPr>
           <w:p>
             <w:pPr>
               <w:spacing w:before="60" w:after="60"/>
               <w:rPr>
                 <w:rFonts w:ascii="Arial" w:hAnsi="Arial" w:cs="Arial"/>
-                <w:szCs w:val="20"/>
+                <w:szCs w:val="22"/>
                 <w:lang w:val="en-AU"/>
               </w:rPr>
             </w:pPr>
@@ -6385,43 +6135,11 @@
               </w:rPr>
               <w:t>Deployment</w:t>
             </w:r>
-          </w:p>
-          <w:p>
-            <w:pPr>
-              <w:pStyle w:val="capture"/>
-              <w:rPr>
-                <w:lang w:val="en-AU" w:eastAsia="en-US"/>
-              </w:rPr>
-            </w:pPr>
-          </w:p>
-          <w:p>
-            <w:pPr>
-              <w:pStyle w:val="capture"/>
-              <w:rPr>
-                <w:lang w:val="en-AU" w:eastAsia="en-US"/>
-              </w:rPr>
-            </w:pPr>
-          </w:p>
-          <w:p>
-            <w:pPr>
-              <w:pStyle w:val="capture"/>
-              <w:rPr>
-                <w:lang w:val="en-AU" w:eastAsia="en-US"/>
-              </w:rPr>
-            </w:pPr>
-          </w:p>
-          <w:p>
-            <w:pPr>
-              <w:pStyle w:val="capture"/>
-              <w:rPr>
-                <w:lang w:val="en-AU" w:eastAsia="en-US"/>
-              </w:rPr>
-            </w:pPr>
           </w:p>
         </w:tc>
         <w:tc>
           <w:tcPr>
-            <w:tcW w:w="1825" w:type="pct"/>
+            <w:tcW w:w="1468" w:type="pct"/>
             <w:vAlign w:val="center"/>
           </w:tcPr>
           <w:p>
@@ -6466,7 +6184,7 @@
         </w:trPr>
         <w:tc>
           <w:tcPr>
-            <w:tcW w:w="312" w:type="pct"/>
+            <w:tcW w:w="233" w:type="pct"/>
             <w:vAlign w:val="center"/>
           </w:tcPr>
           <w:p>
@@ -6482,7 +6200,7 @@
         </w:tc>
         <w:tc>
           <w:tcPr>
-            <w:tcW w:w="1459" w:type="pct"/>
+            <w:tcW w:w="1153" w:type="pct"/>
             <w:vAlign w:val="center"/>
           </w:tcPr>
           <w:p>
@@ -6494,6 +6212,7 @@
                 <w:lang w:val="en-AU"/>
               </w:rPr>
             </w:pPr>
+            <w:proofErr w:type="spellStart"/>
             <w:r>
               <w:rPr>
                 <w:rFonts w:ascii="Arial" w:hAnsi="Arial" w:cs="Arial"/>
@@ -6502,19 +6221,19 @@
               </w:rPr>
               <w:t>TASCore</w:t>
             </w:r>
+            <w:proofErr w:type="spellEnd"/>
           </w:p>
         </w:tc>
         <w:tc>
           <w:tcPr>
-            <w:tcW w:w="726" w:type="pct"/>
-            <w:vAlign w:val="center"/>
+            <w:tcW w:w="1468" w:type="pct"/>
           </w:tcPr>
           <w:p>
             <w:pPr>
               <w:spacing w:before="60" w:after="60"/>
               <w:rPr>
                 <w:rFonts w:ascii="Arial" w:hAnsi="Arial" w:cs="Arial"/>
-                <w:szCs w:val="20"/>
+                <w:szCs w:val="22"/>
                 <w:lang w:val="en-AU"/>
               </w:rPr>
             </w:pPr>
@@ -6530,7 +6249,7 @@
         </w:tc>
         <w:tc>
           <w:tcPr>
-            <w:tcW w:w="1825" w:type="pct"/>
+            <w:tcW w:w="1468" w:type="pct"/>
             <w:vAlign w:val="center"/>
           </w:tcPr>
           <w:p>
@@ -6575,7 +6294,7 @@
         </w:trPr>
         <w:tc>
           <w:tcPr>
-            <w:tcW w:w="312" w:type="pct"/>
+            <w:tcW w:w="233" w:type="pct"/>
             <w:vAlign w:val="center"/>
           </w:tcPr>
           <w:p>
@@ -6591,7 +6310,7 @@
         </w:tc>
         <w:tc>
           <w:tcPr>
-            <w:tcW w:w="1459" w:type="pct"/>
+            <w:tcW w:w="1153" w:type="pct"/>
             <w:vAlign w:val="center"/>
           </w:tcPr>
           <w:p>
@@ -6603,6 +6322,7 @@
                 <w:lang w:val="en-AU"/>
               </w:rPr>
             </w:pPr>
+            <w:proofErr w:type="spellStart"/>
             <w:r>
               <w:rPr>
                 <w:rFonts w:ascii="Arial" w:hAnsi="Arial" w:cs="Arial"/>
@@ -6611,11 +6331,12 @@
               </w:rPr>
               <w:t>TASCore</w:t>
             </w:r>
+            <w:proofErr w:type="spellEnd"/>
           </w:p>
         </w:tc>
         <w:tc>
           <w:tcPr>
-            <w:tcW w:w="726" w:type="pct"/>
+            <w:tcW w:w="1468" w:type="pct"/>
             <w:vAlign w:val="center"/>
           </w:tcPr>
           <w:p>
@@ -6623,7 +6344,7 @@
               <w:spacing w:before="60" w:after="60"/>
               <w:rPr>
                 <w:rFonts w:ascii="Arial" w:hAnsi="Arial" w:cs="Arial"/>
-                <w:szCs w:val="20"/>
+                <w:szCs w:val="22"/>
                 <w:lang w:val="en-AU"/>
               </w:rPr>
             </w:pPr>
@@ -6639,7 +6360,7 @@
         </w:tc>
         <w:tc>
           <w:tcPr>
-            <w:tcW w:w="1825" w:type="pct"/>
+            <w:tcW w:w="1468" w:type="pct"/>
             <w:vAlign w:val="center"/>
           </w:tcPr>
           <w:p>
@@ -6684,7 +6405,7 @@
         </w:trPr>
         <w:tc>
           <w:tcPr>
-            <w:tcW w:w="312" w:type="pct"/>
+            <w:tcW w:w="233" w:type="pct"/>
             <w:vAlign w:val="center"/>
           </w:tcPr>
           <w:p>
@@ -6700,7 +6421,7 @@
         </w:tc>
         <w:tc>
           <w:tcPr>
-            <w:tcW w:w="1459" w:type="pct"/>
+            <w:tcW w:w="1153" w:type="pct"/>
             <w:vAlign w:val="center"/>
           </w:tcPr>
           <w:p>
@@ -6712,6 +6433,7 @@
                 <w:lang w:val="en-AU"/>
               </w:rPr>
             </w:pPr>
+            <w:proofErr w:type="spellStart"/>
             <w:r>
               <w:rPr>
                 <w:rFonts w:ascii="Arial" w:hAnsi="Arial" w:cs="Arial"/>
@@ -6720,11 +6442,12 @@
               </w:rPr>
               <w:t>TASCore</w:t>
             </w:r>
+            <w:proofErr w:type="spellEnd"/>
           </w:p>
         </w:tc>
         <w:tc>
           <w:tcPr>
-            <w:tcW w:w="726" w:type="pct"/>
+            <w:tcW w:w="1468" w:type="pct"/>
             <w:vAlign w:val="center"/>
           </w:tcPr>
           <w:p>
@@ -6732,7 +6455,7 @@
               <w:spacing w:before="60" w:after="60"/>
               <w:rPr>
                 <w:rFonts w:ascii="Arial" w:hAnsi="Arial" w:cs="Arial"/>
-                <w:szCs w:val="20"/>
+                <w:szCs w:val="22"/>
                 <w:lang w:val="en-AU"/>
               </w:rPr>
             </w:pPr>
@@ -6748,7 +6471,7 @@
         </w:tc>
         <w:tc>
           <w:tcPr>
-            <w:tcW w:w="1825" w:type="pct"/>
+            <w:tcW w:w="1468" w:type="pct"/>
             <w:vAlign w:val="center"/>
           </w:tcPr>
           <w:p>
@@ -6793,7 +6516,7 @@
         </w:trPr>
         <w:tc>
           <w:tcPr>
-            <w:tcW w:w="312" w:type="pct"/>
+            <w:tcW w:w="233" w:type="pct"/>
             <w:vAlign w:val="center"/>
           </w:tcPr>
           <w:p>
@@ -6809,7 +6532,7 @@
         </w:tc>
         <w:tc>
           <w:tcPr>
-            <w:tcW w:w="1459" w:type="pct"/>
+            <w:tcW w:w="1153" w:type="pct"/>
             <w:vAlign w:val="center"/>
           </w:tcPr>
           <w:p>
@@ -6821,6 +6544,7 @@
                 <w:lang w:val="en-AU"/>
               </w:rPr>
             </w:pPr>
+            <w:proofErr w:type="spellStart"/>
             <w:r>
               <w:rPr>
                 <w:rFonts w:ascii="Arial" w:hAnsi="Arial" w:cs="Arial"/>
@@ -6829,11 +6553,12 @@
               </w:rPr>
               <w:t>TASCore</w:t>
             </w:r>
+            <w:proofErr w:type="spellEnd"/>
           </w:p>
         </w:tc>
         <w:tc>
           <w:tcPr>
-            <w:tcW w:w="726" w:type="pct"/>
+            <w:tcW w:w="1468" w:type="pct"/>
             <w:vAlign w:val="center"/>
           </w:tcPr>
           <w:p>
@@ -6841,7 +6566,7 @@
               <w:spacing w:before="60" w:after="60"/>
               <w:rPr>
                 <w:rFonts w:ascii="Arial" w:hAnsi="Arial" w:cs="Arial"/>
-                <w:szCs w:val="20"/>
+                <w:szCs w:val="22"/>
                 <w:lang w:val="en-AU"/>
               </w:rPr>
             </w:pPr>
@@ -6857,7 +6582,7 @@
         </w:tc>
         <w:tc>
           <w:tcPr>
-            <w:tcW w:w="1825" w:type="pct"/>
+            <w:tcW w:w="1468" w:type="pct"/>
             <w:vAlign w:val="center"/>
           </w:tcPr>
           <w:p>
@@ -6902,7 +6627,7 @@
         </w:trPr>
         <w:tc>
           <w:tcPr>
-            <w:tcW w:w="312" w:type="pct"/>
+            <w:tcW w:w="233" w:type="pct"/>
             <w:vAlign w:val="center"/>
           </w:tcPr>
           <w:p>
@@ -6918,7 +6643,7 @@
         </w:tc>
         <w:tc>
           <w:tcPr>
-            <w:tcW w:w="1459" w:type="pct"/>
+            <w:tcW w:w="1153" w:type="pct"/>
             <w:vAlign w:val="center"/>
           </w:tcPr>
           <w:p>
@@ -6930,6 +6655,7 @@
                 <w:lang w:val="en-AU"/>
               </w:rPr>
             </w:pPr>
+            <w:proofErr w:type="spellStart"/>
             <w:r>
               <w:rPr>
                 <w:rFonts w:ascii="Arial" w:hAnsi="Arial" w:cs="Arial"/>
@@ -6938,11 +6664,12 @@
               </w:rPr>
               <w:t>TASCore</w:t>
             </w:r>
+            <w:proofErr w:type="spellEnd"/>
           </w:p>
         </w:tc>
         <w:tc>
           <w:tcPr>
-            <w:tcW w:w="726" w:type="pct"/>
+            <w:tcW w:w="1468" w:type="pct"/>
             <w:vAlign w:val="center"/>
           </w:tcPr>
           <w:p>
@@ -6950,7 +6677,7 @@
               <w:spacing w:before="60" w:after="60"/>
               <w:rPr>
                 <w:rFonts w:ascii="Arial" w:hAnsi="Arial" w:cs="Arial"/>
-                <w:szCs w:val="20"/>
+                <w:szCs w:val="22"/>
                 <w:lang w:val="en-AU"/>
               </w:rPr>
             </w:pPr>
@@ -6966,7 +6693,7 @@
         </w:tc>
         <w:tc>
           <w:tcPr>
-            <w:tcW w:w="1825" w:type="pct"/>
+            <w:tcW w:w="1468" w:type="pct"/>
             <w:vAlign w:val="center"/>
           </w:tcPr>
           <w:p>
@@ -7011,7 +6738,7 @@
         </w:trPr>
         <w:tc>
           <w:tcPr>
-            <w:tcW w:w="312" w:type="pct"/>
+            <w:tcW w:w="233" w:type="pct"/>
             <w:vAlign w:val="center"/>
           </w:tcPr>
           <w:p>
@@ -7027,7 +6754,7 @@
         </w:tc>
         <w:tc>
           <w:tcPr>
-            <w:tcW w:w="1459" w:type="pct"/>
+            <w:tcW w:w="1153" w:type="pct"/>
             <w:vAlign w:val="center"/>
           </w:tcPr>
           <w:p>
@@ -7039,6 +6766,7 @@
                 <w:lang w:val="en-AU"/>
               </w:rPr>
             </w:pPr>
+            <w:proofErr w:type="spellStart"/>
             <w:r>
               <w:rPr>
                 <w:rFonts w:ascii="Arial" w:hAnsi="Arial" w:cs="Arial"/>
@@ -7047,11 +6775,12 @@
               </w:rPr>
               <w:t>TASCore</w:t>
             </w:r>
+            <w:proofErr w:type="spellEnd"/>
           </w:p>
         </w:tc>
         <w:tc>
           <w:tcPr>
-            <w:tcW w:w="726" w:type="pct"/>
+            <w:tcW w:w="1468" w:type="pct"/>
             <w:vAlign w:val="center"/>
           </w:tcPr>
           <w:p>
@@ -7075,7 +6804,7 @@
         </w:tc>
         <w:tc>
           <w:tcPr>
-            <w:tcW w:w="1825" w:type="pct"/>
+            <w:tcW w:w="1468" w:type="pct"/>
             <w:vAlign w:val="center"/>
           </w:tcPr>
           <w:p>
@@ -7120,7 +6849,7 @@
         </w:trPr>
         <w:tc>
           <w:tcPr>
-            <w:tcW w:w="312" w:type="pct"/>
+            <w:tcW w:w="233" w:type="pct"/>
             <w:vAlign w:val="center"/>
           </w:tcPr>
           <w:p>
@@ -7136,7 +6865,7 @@
         </w:tc>
         <w:tc>
           <w:tcPr>
-            <w:tcW w:w="1459" w:type="pct"/>
+            <w:tcW w:w="1153" w:type="pct"/>
             <w:vAlign w:val="center"/>
           </w:tcPr>
           <w:p>
@@ -7148,6 +6877,7 @@
                 <w:lang w:val="en-AU"/>
               </w:rPr>
             </w:pPr>
+            <w:proofErr w:type="spellStart"/>
             <w:r>
               <w:rPr>
                 <w:rFonts w:ascii="Arial" w:hAnsi="Arial" w:cs="Arial"/>
@@ -7156,11 +6886,12 @@
               </w:rPr>
               <w:t>TASCore</w:t>
             </w:r>
+            <w:proofErr w:type="spellEnd"/>
           </w:p>
         </w:tc>
         <w:tc>
           <w:tcPr>
-            <w:tcW w:w="726" w:type="pct"/>
+            <w:tcW w:w="1468" w:type="pct"/>
             <w:vAlign w:val="center"/>
           </w:tcPr>
           <w:p>
@@ -7184,7 +6915,7 @@
         </w:tc>
         <w:tc>
           <w:tcPr>
-            <w:tcW w:w="1825" w:type="pct"/>
+            <w:tcW w:w="1468" w:type="pct"/>
             <w:vAlign w:val="center"/>
           </w:tcPr>
           <w:p>
@@ -7223,97 +6954,12 @@
           </w:p>
         </w:tc>
       </w:tr>
-      <w:tr>
-        <w:trPr>
-          <w:cantSplit/>
-        </w:trPr>
-        <w:tc>
-          <w:tcPr>
-            <w:tcW w:w="312" w:type="pct"/>
-            <w:vAlign w:val="center"/>
-          </w:tcPr>
-          <w:p>
-            <w:pPr>
-              <w:spacing w:before="60" w:after="60"/>
-              <w:rPr>
-                <w:rFonts w:ascii="Arial" w:hAnsi="Arial" w:cs="Arial"/>
-                <w:szCs w:val="20"/>
-                <w:lang w:val="en-AU"/>
-              </w:rPr>
-            </w:pPr>
-          </w:p>
-        </w:tc>
-        <w:tc>
-          <w:tcPr>
-            <w:tcW w:w="1459" w:type="pct"/>
-            <w:vAlign w:val="center"/>
-          </w:tcPr>
-          <w:p>
-            <w:pPr>
-              <w:spacing w:before="60" w:after="60"/>
-              <w:rPr>
-                <w:rFonts w:ascii="Arial" w:hAnsi="Arial" w:cs="Arial"/>
-                <w:szCs w:val="22"/>
-                <w:lang w:val="en-AU"/>
-              </w:rPr>
-            </w:pPr>
-          </w:p>
-        </w:tc>
-        <w:tc>
-          <w:tcPr>
-            <w:tcW w:w="726" w:type="pct"/>
-            <w:vAlign w:val="center"/>
-          </w:tcPr>
-          <w:p>
-            <w:pPr>
-              <w:spacing w:before="60" w:after="60"/>
-              <w:rPr>
-                <w:rFonts w:ascii="Arial" w:hAnsi="Arial" w:cs="Arial"/>
-                <w:szCs w:val="22"/>
-                <w:lang w:val="en-AU"/>
-              </w:rPr>
-            </w:pPr>
-          </w:p>
-        </w:tc>
-        <w:tc>
-          <w:tcPr>
-            <w:tcW w:w="1825" w:type="pct"/>
-            <w:vAlign w:val="center"/>
-          </w:tcPr>
-          <w:p>
-            <w:pPr>
-              <w:spacing w:before="60" w:after="60"/>
-              <w:rPr>
-                <w:rFonts w:ascii="Arial" w:hAnsi="Arial" w:cs="Arial"/>
-                <w:szCs w:val="22"/>
-                <w:lang w:val="en-AU"/>
-              </w:rPr>
-            </w:pPr>
-          </w:p>
-        </w:tc>
-        <w:tc>
-          <w:tcPr>
-            <w:tcW w:w="678" w:type="pct"/>
-            <w:vAlign w:val="center"/>
-          </w:tcPr>
-          <w:p>
-            <w:pPr>
-              <w:spacing w:before="60" w:after="60"/>
-              <w:rPr>
-                <w:rFonts w:ascii="Arial" w:hAnsi="Arial" w:cs="Arial"/>
-                <w:szCs w:val="20"/>
-                <w:lang w:val="en-AU"/>
-              </w:rPr>
-            </w:pPr>
-          </w:p>
-        </w:tc>
-      </w:tr>
     </w:tbl>
     <w:p>
       <w:pPr>
         <w:pStyle w:val="Heading1"/>
       </w:pPr>
-      <w:bookmarkStart w:id="20" w:name="_Toc513704954"/>
+      <w:bookmarkStart w:id="20" w:name="_Toc530130397"/>
       <w:bookmarkStart w:id="21" w:name="_Toc421540860"/>
       <w:r>
         <w:t>Deployment</w:t>
@@ -7377,7 +7023,7 @@
         <w:pStyle w:val="Heading2"/>
       </w:pPr>
       <w:bookmarkStart w:id="22" w:name="_Toc421540861"/>
-      <w:bookmarkStart w:id="23" w:name="_Toc513704955"/>
+      <w:bookmarkStart w:id="23" w:name="_Toc530130398"/>
       <w:r>
         <w:t>Timeline</w:t>
       </w:r>
@@ -7475,16 +7121,37 @@
       <w:r>
         <w:t xml:space="preserve">Table </w:t>
       </w:r>
-      <w:fldSimple w:instr=" SEQ Table \* ARABIC ">
-        <w:r>
-          <w:rPr>
-            <w:noProof/>
-          </w:rPr>
-          <w:t>2</w:t>
-        </w:r>
-      </w:fldSimple>
-      <w:r>
-        <w:t>: eBusiness Master Deployment Schedule</w:t>
+      <w:r>
+        <w:fldChar w:fldCharType="begin"/>
+      </w:r>
+      <w:r>
+        <w:instrText xml:space="preserve"> SEQ Table \* ARABIC </w:instrText>
+      </w:r>
+      <w:r>
+        <w:fldChar w:fldCharType="separate"/>
+      </w:r>
+      <w:r>
+        <w:rPr>
+          <w:noProof/>
+        </w:rPr>
+        <w:t>2</w:t>
+      </w:r>
+      <w:r>
+        <w:rPr>
+          <w:noProof/>
+        </w:rPr>
+        <w:fldChar w:fldCharType="end"/>
+      </w:r>
+      <w:r>
+        <w:t xml:space="preserve">: </w:t>
+      </w:r>
+      <w:proofErr w:type="spellStart"/>
+      <w:r>
+        <w:t>eBusiness</w:t>
+      </w:r>
+      <w:proofErr w:type="spellEnd"/>
+      <w:r>
+        <w:t xml:space="preserve"> Master Deployment Schedule</w:t>
       </w:r>
     </w:p>
     <w:tbl>
@@ -8019,6 +7686,7 @@
                 <w:szCs w:val="32"/>
               </w:rPr>
             </w:pPr>
+            <w:proofErr w:type="spellStart"/>
             <w:r>
               <w:rPr>
                 <w:rFonts w:asciiTheme="minorHAnsi" w:hAnsiTheme="minorHAnsi"/>
@@ -8028,7 +7696,19 @@
                 <w:sz w:val="32"/>
                 <w:szCs w:val="32"/>
               </w:rPr>
-              <w:t xml:space="preserve">eBusiness </w:t>
+              <w:t>eBusiness</w:t>
+            </w:r>
+            <w:proofErr w:type="spellEnd"/>
+            <w:r>
+              <w:rPr>
+                <w:rFonts w:asciiTheme="minorHAnsi" w:hAnsiTheme="minorHAnsi"/>
+                <w:b/>
+                <w:bCs/>
+                <w:color w:val="000000"/>
+                <w:sz w:val="32"/>
+                <w:szCs w:val="32"/>
+              </w:rPr>
+              <w:t xml:space="preserve"> </w:t>
             </w:r>
           </w:p>
         </w:tc>
@@ -9206,13 +8886,23 @@
                 <w:szCs w:val="22"/>
               </w:rPr>
             </w:pPr>
+            <w:proofErr w:type="spellStart"/>
             <w:r>
               <w:rPr>
                 <w:rFonts w:asciiTheme="minorHAnsi" w:hAnsiTheme="minorHAnsi"/>
                 <w:color w:val="000000"/>
                 <w:szCs w:val="22"/>
               </w:rPr>
-              <w:t xml:space="preserve">eBusiness Build 1 </w:t>
+              <w:t>eBusiness</w:t>
+            </w:r>
+            <w:proofErr w:type="spellEnd"/>
+            <w:r>
+              <w:rPr>
+                <w:rFonts w:asciiTheme="minorHAnsi" w:hAnsiTheme="minorHAnsi"/>
+                <w:color w:val="000000"/>
+                <w:szCs w:val="22"/>
+              </w:rPr>
+              <w:t xml:space="preserve"> Build 1 </w:t>
             </w:r>
           </w:p>
         </w:tc>
@@ -9470,13 +9160,23 @@
                 <w:szCs w:val="22"/>
               </w:rPr>
             </w:pPr>
+            <w:proofErr w:type="spellStart"/>
             <w:r>
               <w:rPr>
                 <w:rFonts w:asciiTheme="minorHAnsi" w:hAnsiTheme="minorHAnsi"/>
                 <w:color w:val="000000"/>
                 <w:szCs w:val="22"/>
               </w:rPr>
-              <w:t>eBusiness Build 2</w:t>
+              <w:t>eBusiness</w:t>
+            </w:r>
+            <w:proofErr w:type="spellEnd"/>
+            <w:r>
+              <w:rPr>
+                <w:rFonts w:asciiTheme="minorHAnsi" w:hAnsiTheme="minorHAnsi"/>
+                <w:color w:val="000000"/>
+                <w:szCs w:val="22"/>
+              </w:rPr>
+              <w:t xml:space="preserve"> Build 2</w:t>
             </w:r>
           </w:p>
         </w:tc>
@@ -9525,7 +9225,25 @@
                 <w:szCs w:val="22"/>
               </w:rPr>
               <w:br/>
-              <w:t>Arch Design Recommendation: Dynamic Nav feature to address mul</w:t>
+              <w:t xml:space="preserve">Arch Design Recommendation: Dynamic </w:t>
+            </w:r>
+            <w:proofErr w:type="spellStart"/>
+            <w:r>
+              <w:rPr>
+                <w:rFonts w:asciiTheme="minorHAnsi" w:hAnsiTheme="minorHAnsi"/>
+                <w:color w:val="000000"/>
+                <w:szCs w:val="22"/>
+              </w:rPr>
+              <w:t>Nav</w:t>
+            </w:r>
+            <w:proofErr w:type="spellEnd"/>
+            <w:r>
+              <w:rPr>
+                <w:rFonts w:asciiTheme="minorHAnsi" w:hAnsiTheme="minorHAnsi"/>
+                <w:color w:val="000000"/>
+                <w:szCs w:val="22"/>
+              </w:rPr>
+              <w:t xml:space="preserve"> feature to address mul</w:t>
             </w:r>
             <w:r>
               <w:rPr>
@@ -9766,13 +9484,23 @@
                 <w:szCs w:val="22"/>
               </w:rPr>
             </w:pPr>
+            <w:proofErr w:type="spellStart"/>
             <w:r>
               <w:rPr>
                 <w:rFonts w:asciiTheme="minorHAnsi" w:hAnsiTheme="minorHAnsi"/>
                 <w:color w:val="000000"/>
                 <w:szCs w:val="22"/>
               </w:rPr>
-              <w:t>eBusiness Build N</w:t>
+              <w:t>eBusiness</w:t>
+            </w:r>
+            <w:proofErr w:type="spellEnd"/>
+            <w:r>
+              <w:rPr>
+                <w:rFonts w:asciiTheme="minorHAnsi" w:hAnsiTheme="minorHAnsi"/>
+                <w:color w:val="000000"/>
+                <w:szCs w:val="22"/>
+              </w:rPr>
+              <w:t xml:space="preserve"> Build N</w:t>
             </w:r>
           </w:p>
         </w:tc>
@@ -9803,7 +9531,25 @@
                 <w:color w:val="000000"/>
                 <w:szCs w:val="22"/>
               </w:rPr>
-              <w:t>services to support eBilling TAS Build 1.</w:t>
+              <w:t xml:space="preserve">services to support </w:t>
+            </w:r>
+            <w:proofErr w:type="spellStart"/>
+            <w:r>
+              <w:rPr>
+                <w:rFonts w:asciiTheme="minorHAnsi" w:hAnsiTheme="minorHAnsi"/>
+                <w:color w:val="000000"/>
+                <w:szCs w:val="22"/>
+              </w:rPr>
+              <w:t>eBilling</w:t>
+            </w:r>
+            <w:proofErr w:type="spellEnd"/>
+            <w:r>
+              <w:rPr>
+                <w:rFonts w:asciiTheme="minorHAnsi" w:hAnsiTheme="minorHAnsi"/>
+                <w:color w:val="000000"/>
+                <w:szCs w:val="22"/>
+              </w:rPr>
+              <w:t xml:space="preserve"> TAS Build 1.</w:t>
             </w:r>
           </w:p>
         </w:tc>
@@ -10039,7 +9785,7 @@
       <w:pPr>
         <w:pStyle w:val="Heading2"/>
       </w:pPr>
-      <w:bookmarkStart w:id="26" w:name="_Toc513704956"/>
+      <w:bookmarkStart w:id="26" w:name="_Toc530130399"/>
       <w:r>
         <w:t>Site Readiness Assessment</w:t>
       </w:r>
@@ -10118,7 +9864,7 @@
         <w:pStyle w:val="Heading3"/>
       </w:pPr>
       <w:bookmarkStart w:id="27" w:name="_Toc421540863"/>
-      <w:bookmarkStart w:id="28" w:name="_Toc513704957"/>
+      <w:bookmarkStart w:id="28" w:name="_Toc530130400"/>
       <w:r>
         <w:t>Deployment Topology (Targeted Architecture)</w:t>
       </w:r>
@@ -10155,14 +9901,27 @@
         <w:lastRenderedPageBreak/>
         <w:t xml:space="preserve">Figure </w:t>
       </w:r>
-      <w:fldSimple w:instr=" SEQ Figure \* ARABIC ">
-        <w:r>
-          <w:rPr>
-            <w:noProof/>
-          </w:rPr>
-          <w:t>1</w:t>
-        </w:r>
-      </w:fldSimple>
+      <w:r>
+        <w:fldChar w:fldCharType="begin"/>
+      </w:r>
+      <w:r>
+        <w:instrText xml:space="preserve"> SEQ Figure \* ARABIC </w:instrText>
+      </w:r>
+      <w:r>
+        <w:fldChar w:fldCharType="separate"/>
+      </w:r>
+      <w:r>
+        <w:rPr>
+          <w:noProof/>
+        </w:rPr>
+        <w:t>1</w:t>
+      </w:r>
+      <w:r>
+        <w:rPr>
+          <w:noProof/>
+        </w:rPr>
+        <w:fldChar w:fldCharType="end"/>
+      </w:r>
       <w:r>
         <w:t>: Targeted Architecture</w:t>
       </w:r>
@@ -10179,152 +9938,34 @@
       </w:pPr>
       <w:r>
         <w:object w:dxaOrig="14821" w:dyaOrig="18465" w14:anchorId="7432F1D0">
-          <v:shape id="_x0000_i1026" type="#_x0000_t75" style="width:468.55pt;height:583.5pt" o:ole="">
+          <v:shape id="_x0000_i1026" type="#_x0000_t75" style="width:468pt;height:583.5pt" o:ole="">
             <v:imagedata r:id="rId14" o:title=""/>
           </v:shape>
-          <o:OLEObject Type="Embed" ProgID="Visio.Drawing.15" ShapeID="_x0000_i1026" DrawAspect="Content" ObjectID="_1603091829" r:id="rId15"/>
+          <o:OLEObject Type="Embed" ProgID="Visio.Drawing.15" ShapeID="_x0000_i1026" DrawAspect="Content" ObjectID="_1604048459" r:id="rId15"/>
         </w:object>
-      </w:r>
-    </w:p>
-    <w:p/>
-    <w:p>
-      <w:r>
-        <w:br w:type="page"/>
       </w:r>
     </w:p>
     <w:p>
-      <w:r>
-        <w:lastRenderedPageBreak/>
-        <w:t xml:space="preserve">TAS API instances are run with Kubernetes in a private orchestration cloud. Each underlying orchestration node is given a set of node labels. The orchestration manager will instruct the nodes to spin-up TAS API instances that relate to those labels. Ingress traffic is configured via a </w:t>
-      </w:r>
-      <w:proofErr w:type="spellStart"/>
-      <w:r>
-        <w:t>DaemonSet</w:t>
-      </w:r>
-      <w:proofErr w:type="spellEnd"/>
-      <w:r>
-        <w:t>, allowing each system to be an orchestration ingress point. The orchestration cloud handles failover, name resolution, transport encryption, and load-balancing automatically.</w:t>
-      </w:r>
-    </w:p>
-    <w:p>
-      <w:pPr>
-        <w:rPr>
-          <w:szCs w:val="22"/>
-        </w:rPr>
-      </w:pPr>
-    </w:p>
-    <w:p>
-      <w:r>
-        <w:t xml:space="preserve">Because the TAS API contains modules that can be individually activated, multiple instances of the TAS API can be deployed to maximize the computational abilities of any particular module. For example, the </w:t>
-      </w:r>
-      <w:proofErr w:type="spellStart"/>
-      <w:r>
-        <w:t>fsc</w:t>
-      </w:r>
-      <w:proofErr w:type="spellEnd"/>
-      <w:r>
-        <w:t xml:space="preserve"> module can be activated in one TAS API deployment while the logging module can be activated in another. As previously mentioned, these are spun-up on nodes instructed to handle traffic for those modules. The Kubernetes ingress controller will direct requests to the appropriate TAS API instance.</w:t>
-      </w:r>
-    </w:p>
-    <w:p>
-      <w:r>
-        <w:rPr>
-          <w:noProof/>
-        </w:rPr>
-        <w:drawing>
-          <wp:inline distT="0" distB="0" distL="0" distR="0" wp14:anchorId="3C9B5ADA" wp14:editId="4B386FA0">
-            <wp:extent cx="5936615" cy="5069840"/>
-            <wp:effectExtent l="0" t="0" r="6985" b="0"/>
-            <wp:docPr id="1" name="Picture 1"/>
-            <wp:cNvGraphicFramePr>
-              <a:graphicFrameLocks xmlns:a="http://schemas.openxmlformats.org/drawingml/2006/main" noChangeAspect="1"/>
-            </wp:cNvGraphicFramePr>
-            <a:graphic xmlns:a="http://schemas.openxmlformats.org/drawingml/2006/main">
-              <a:graphicData uri="http://schemas.openxmlformats.org/drawingml/2006/picture">
-                <pic:pic xmlns:pic="http://schemas.openxmlformats.org/drawingml/2006/picture">
-                  <pic:nvPicPr>
-                    <pic:cNvPr id="0" name="Picture 5"/>
-                    <pic:cNvPicPr>
-                      <a:picLocks noChangeAspect="1" noChangeArrowheads="1"/>
-                    </pic:cNvPicPr>
-                  </pic:nvPicPr>
-                  <pic:blipFill>
-                    <a:blip r:embed="rId16">
-                      <a:extLst>
-                        <a:ext uri="{28A0092B-C50C-407E-A947-70E740481C1C}">
-                          <a14:useLocalDpi xmlns:a14="http://schemas.microsoft.com/office/drawing/2010/main" val="0"/>
-                        </a:ext>
-                      </a:extLst>
-                    </a:blip>
-                    <a:srcRect/>
-                    <a:stretch>
-                      <a:fillRect/>
-                    </a:stretch>
-                  </pic:blipFill>
-                  <pic:spPr bwMode="auto">
-                    <a:xfrm>
-                      <a:off x="0" y="0"/>
-                      <a:ext cx="5936615" cy="5069840"/>
-                    </a:xfrm>
-                    <a:prstGeom prst="rect">
-                      <a:avLst/>
-                    </a:prstGeom>
-                    <a:noFill/>
-                    <a:ln>
-                      <a:noFill/>
-                    </a:ln>
-                  </pic:spPr>
-                </pic:pic>
-              </a:graphicData>
-            </a:graphic>
-          </wp:inline>
-        </w:drawing>
-      </w:r>
-    </w:p>
-    <w:p>
-      <w:pPr>
-        <w:pStyle w:val="Heading3"/>
-      </w:pPr>
-      <w:bookmarkStart w:id="30" w:name="_Toc421540864"/>
-      <w:bookmarkStart w:id="31" w:name="_Toc513704958"/>
-      <w:r>
-        <w:t>Site Information (Locations, Deployment Recipients)</w:t>
-      </w:r>
-      <w:bookmarkEnd w:id="30"/>
-      <w:bookmarkEnd w:id="31"/>
-    </w:p>
-    <w:p>
-      <w:pPr>
+      <w:pPr>
+        <w:keepNext/>
         <w:keepLines/>
         <w:autoSpaceDE w:val="0"/>
         <w:autoSpaceDN w:val="0"/>
         <w:adjustRightInd w:val="0"/>
         <w:spacing w:before="60" w:after="120" w:line="240" w:lineRule="atLeast"/>
-        <w:rPr>
-          <w:sz w:val="24"/>
-          <w:szCs w:val="20"/>
-        </w:rPr>
-      </w:pPr>
-      <w:r>
-        <w:rPr>
-          <w:sz w:val="24"/>
-          <w:szCs w:val="20"/>
-        </w:rPr>
-        <w:t>Deployment is to the MAG environment. MAG regions include Iowa, Virginia, Arizona, and Texas. Deployment is to MAG virtual machines (“VM”).</w:t>
-      </w:r>
+      </w:pPr>
     </w:p>
     <w:p>
       <w:pPr>
         <w:pStyle w:val="Heading3"/>
       </w:pPr>
-      <w:bookmarkStart w:id="32" w:name="_Toc421540865"/>
-      <w:bookmarkStart w:id="33" w:name="_Toc513704959"/>
-      <w:r>
-        <w:lastRenderedPageBreak/>
-        <w:t>Site Preparation</w:t>
-      </w:r>
-      <w:bookmarkEnd w:id="32"/>
-      <w:bookmarkEnd w:id="33"/>
+      <w:bookmarkStart w:id="30" w:name="_Toc421540864"/>
+      <w:bookmarkStart w:id="31" w:name="_Toc530130401"/>
+      <w:r>
+        <w:t>Site Information (Locations, Deployment Recipients)</w:t>
+      </w:r>
+      <w:bookmarkEnd w:id="30"/>
+      <w:bookmarkEnd w:id="31"/>
     </w:p>
     <w:p>
       <w:pPr>
@@ -10343,13 +9984,46 @@
           <w:sz w:val="24"/>
           <w:szCs w:val="20"/>
         </w:rPr>
-        <w:t>Deployment is to the MAG environment. Microsoft handles all physical resources, including power, racks, cooling, etc.</w:t>
-      </w:r>
-      <w:r>
+        <w:lastRenderedPageBreak/>
+        <w:t>Deployment is to the MAG environment. MAG regions include Iowa, Virginia, Arizona, and Texas. Deployment is to MAG virtual machines (“VM”).</w:t>
+      </w:r>
+    </w:p>
+    <w:p>
+      <w:pPr>
+        <w:pStyle w:val="Heading3"/>
+      </w:pPr>
+      <w:bookmarkStart w:id="32" w:name="_Toc421540865"/>
+      <w:bookmarkStart w:id="33" w:name="_Toc530130402"/>
+      <w:r>
+        <w:t>Site Preparation</w:t>
+      </w:r>
+      <w:bookmarkEnd w:id="32"/>
+      <w:bookmarkEnd w:id="33"/>
+    </w:p>
+    <w:p>
+      <w:pPr>
+        <w:keepLines/>
+        <w:autoSpaceDE w:val="0"/>
+        <w:autoSpaceDN w:val="0"/>
+        <w:adjustRightInd w:val="0"/>
+        <w:spacing w:before="60" w:after="120" w:line="240" w:lineRule="atLeast"/>
         <w:rPr>
           <w:sz w:val="24"/>
           <w:szCs w:val="20"/>
         </w:rPr>
+      </w:pPr>
+      <w:r>
+        <w:rPr>
+          <w:sz w:val="24"/>
+          <w:szCs w:val="20"/>
+        </w:rPr>
+        <w:t>Deployment is to the MAG environment. Microsoft handles all physical resources, including power, racks, cooling, etc.</w:t>
+      </w:r>
+      <w:r>
+        <w:rPr>
+          <w:sz w:val="24"/>
+          <w:szCs w:val="20"/>
+        </w:rPr>
         <w:t xml:space="preserve"> MAG must be logically, not physical prepared. Preparation will include firewall configuration and identity and access management configuration.</w:t>
       </w:r>
     </w:p>
@@ -10378,14 +10052,27 @@
       <w:r>
         <w:t xml:space="preserve">Table </w:t>
       </w:r>
-      <w:fldSimple w:instr=" SEQ Table \* ARABIC ">
-        <w:r>
-          <w:rPr>
-            <w:noProof/>
-          </w:rPr>
-          <w:t>3</w:t>
-        </w:r>
-      </w:fldSimple>
+      <w:r>
+        <w:fldChar w:fldCharType="begin"/>
+      </w:r>
+      <w:r>
+        <w:instrText xml:space="preserve"> SEQ Table \* ARABIC </w:instrText>
+      </w:r>
+      <w:r>
+        <w:fldChar w:fldCharType="separate"/>
+      </w:r>
+      <w:r>
+        <w:rPr>
+          <w:noProof/>
+        </w:rPr>
+        <w:t>3</w:t>
+      </w:r>
+      <w:r>
+        <w:rPr>
+          <w:noProof/>
+        </w:rPr>
+        <w:fldChar w:fldCharType="end"/>
+      </w:r>
       <w:r>
         <w:t>: Site Preparation</w:t>
       </w:r>
@@ -10660,7 +10347,7 @@
         <w:pStyle w:val="Heading2"/>
       </w:pPr>
       <w:bookmarkStart w:id="36" w:name="_Toc421540866"/>
-      <w:bookmarkStart w:id="37" w:name="_Toc513704960"/>
+      <w:bookmarkStart w:id="37" w:name="_Toc530130403"/>
       <w:r>
         <w:t>Resources</w:t>
       </w:r>
@@ -10672,7 +10359,7 @@
         <w:pStyle w:val="Heading3"/>
       </w:pPr>
       <w:bookmarkStart w:id="38" w:name="_Toc421540868"/>
-      <w:bookmarkStart w:id="39" w:name="_Toc513704961"/>
+      <w:bookmarkStart w:id="39" w:name="_Toc530130404"/>
       <w:r>
         <w:t>Hardware</w:t>
       </w:r>
@@ -10707,14 +10394,27 @@
       <w:r>
         <w:t xml:space="preserve">Table </w:t>
       </w:r>
-      <w:fldSimple w:instr=" SEQ Table \* ARABIC ">
-        <w:r>
-          <w:rPr>
-            <w:noProof/>
-          </w:rPr>
-          <w:t>4</w:t>
-        </w:r>
-      </w:fldSimple>
+      <w:r>
+        <w:fldChar w:fldCharType="begin"/>
+      </w:r>
+      <w:r>
+        <w:instrText xml:space="preserve"> SEQ Table \* ARABIC </w:instrText>
+      </w:r>
+      <w:r>
+        <w:fldChar w:fldCharType="separate"/>
+      </w:r>
+      <w:r>
+        <w:rPr>
+          <w:noProof/>
+        </w:rPr>
+        <w:t>4</w:t>
+      </w:r>
+      <w:r>
+        <w:rPr>
+          <w:noProof/>
+        </w:rPr>
+        <w:fldChar w:fldCharType="end"/>
+      </w:r>
       <w:r>
         <w:t xml:space="preserve">: </w:t>
       </w:r>
@@ -11055,7 +10755,7 @@
         <w:pStyle w:val="Heading3"/>
       </w:pPr>
       <w:bookmarkStart w:id="42" w:name="_Toc421540869"/>
-      <w:bookmarkStart w:id="43" w:name="_Toc513704962"/>
+      <w:bookmarkStart w:id="43" w:name="_Toc530130405"/>
       <w:r>
         <w:t>Software</w:t>
       </w:r>
@@ -11090,14 +10790,27 @@
       <w:r>
         <w:t xml:space="preserve">Table </w:t>
       </w:r>
-      <w:fldSimple w:instr=" SEQ Table \* ARABIC ">
-        <w:r>
-          <w:rPr>
-            <w:noProof/>
-          </w:rPr>
-          <w:t>5</w:t>
-        </w:r>
-      </w:fldSimple>
+      <w:r>
+        <w:fldChar w:fldCharType="begin"/>
+      </w:r>
+      <w:r>
+        <w:instrText xml:space="preserve"> SEQ Table \* ARABIC </w:instrText>
+      </w:r>
+      <w:r>
+        <w:fldChar w:fldCharType="separate"/>
+      </w:r>
+      <w:r>
+        <w:rPr>
+          <w:noProof/>
+        </w:rPr>
+        <w:t>5</w:t>
+      </w:r>
+      <w:r>
+        <w:rPr>
+          <w:noProof/>
+        </w:rPr>
+        <w:fldChar w:fldCharType="end"/>
+      </w:r>
       <w:r>
         <w:t xml:space="preserve">: </w:t>
       </w:r>
@@ -11438,7 +11151,7 @@
         <w:pStyle w:val="Heading3"/>
       </w:pPr>
       <w:bookmarkStart w:id="46" w:name="_Toc421540871"/>
-      <w:bookmarkStart w:id="47" w:name="_Toc513704963"/>
+      <w:bookmarkStart w:id="47" w:name="_Toc530130406"/>
       <w:r>
         <w:t>Communications</w:t>
       </w:r>
@@ -11488,7 +11201,7 @@
       <w:pPr>
         <w:pStyle w:val="Heading1"/>
       </w:pPr>
-      <w:bookmarkStart w:id="49" w:name="_Toc513704964"/>
+      <w:bookmarkStart w:id="49" w:name="_Toc530130407"/>
       <w:r>
         <w:lastRenderedPageBreak/>
         <w:t>Installation</w:t>
@@ -11499,7 +11212,7 @@
       <w:pPr>
         <w:pStyle w:val="Heading2"/>
       </w:pPr>
-      <w:bookmarkStart w:id="50" w:name="_Toc513704965"/>
+      <w:bookmarkStart w:id="50" w:name="_Toc530130408"/>
       <w:r>
         <w:t>Pre-installation</w:t>
       </w:r>
@@ -11530,7 +11243,7 @@
       <w:pPr>
         <w:pStyle w:val="Heading2"/>
       </w:pPr>
-      <w:bookmarkStart w:id="51" w:name="_Toc513704966"/>
+      <w:bookmarkStart w:id="51" w:name="_Toc530130409"/>
       <w:r>
         <w:t>Platform Installation and Preparation</w:t>
       </w:r>
@@ -11538,46 +11251,10 @@
     </w:p>
     <w:p>
       <w:pPr>
-        <w:pStyle w:val="InstructionalText1"/>
-        <w:rPr>
-          <w:i w:val="0"/>
-          <w:color w:val="auto"/>
-        </w:rPr>
-      </w:pPr>
-      <w:r>
-        <w:rPr>
-          <w:i w:val="0"/>
-          <w:color w:val="auto"/>
-        </w:rPr>
-        <w:t xml:space="preserve">For each full deployment of the system, the frontend, </w:t>
-      </w:r>
-      <w:r>
-        <w:rPr>
-          <w:i w:val="0"/>
-          <w:color w:val="auto"/>
-        </w:rPr>
-        <w:t>the services deployed into an orchestration cloud</w:t>
-      </w:r>
-      <w:r>
-        <w:rPr>
-          <w:i w:val="0"/>
-          <w:color w:val="auto"/>
-        </w:rPr>
-        <w:t xml:space="preserve">, </w:t>
-      </w:r>
-      <w:r>
-        <w:rPr>
-          <w:i w:val="0"/>
-          <w:color w:val="auto"/>
-        </w:rPr>
-        <w:t xml:space="preserve">HAPI-FHIR, and </w:t>
-      </w:r>
-      <w:r>
-        <w:rPr>
-          <w:i w:val="0"/>
-          <w:color w:val="auto"/>
-        </w:rPr>
-        <w:t>MAG services must be configured.</w:t>
+        <w:pStyle w:val="BodyText"/>
+      </w:pPr>
+      <w:r>
+        <w:t>Ansible will handle automated installation and deployment of each component.</w:t>
       </w:r>
     </w:p>
     <w:p>
@@ -11585,22 +11262,14 @@
         <w:pStyle w:val="BodyText"/>
       </w:pPr>
       <w:r>
-        <w:t>Ansible will handle automated installation and deployment of each component.</w:t>
+        <w:t>Before MAG installation, each component is checked in the EDE environment.</w:t>
       </w:r>
     </w:p>
     <w:p>
       <w:pPr>
-        <w:pStyle w:val="BodyText"/>
-      </w:pPr>
-      <w:r>
-        <w:t>Before MAG installation, each component is checked in the EDE environment.</w:t>
-      </w:r>
-    </w:p>
-    <w:p>
-      <w:pPr>
         <w:pStyle w:val="Heading2"/>
       </w:pPr>
-      <w:bookmarkStart w:id="52" w:name="_Toc513704967"/>
+      <w:bookmarkStart w:id="52" w:name="_Toc530130410"/>
       <w:r>
         <w:t xml:space="preserve">Download and </w:t>
       </w:r>
@@ -11637,7 +11306,7 @@
         <w:pStyle w:val="Heading2"/>
       </w:pPr>
       <w:bookmarkStart w:id="53" w:name="_Ref436642459"/>
-      <w:bookmarkStart w:id="54" w:name="_Toc513704968"/>
+      <w:bookmarkStart w:id="54" w:name="_Toc530130411"/>
       <w:r>
         <w:t>Database Creation</w:t>
       </w:r>
@@ -11679,7 +11348,7 @@
       <w:pPr>
         <w:pStyle w:val="Heading2"/>
       </w:pPr>
-      <w:bookmarkStart w:id="55" w:name="_Toc513704969"/>
+      <w:bookmarkStart w:id="55" w:name="_Toc530130412"/>
       <w:r>
         <w:t>Installation Scripts</w:t>
       </w:r>
@@ -11712,7 +11381,7 @@
       <w:pPr>
         <w:pStyle w:val="Heading2"/>
       </w:pPr>
-      <w:bookmarkStart w:id="56" w:name="_Toc513704970"/>
+      <w:bookmarkStart w:id="56" w:name="_Toc530130413"/>
       <w:r>
         <w:t>Cron Scripts</w:t>
       </w:r>
@@ -11737,7 +11406,7 @@
       <w:pPr>
         <w:pStyle w:val="Heading2"/>
       </w:pPr>
-      <w:bookmarkStart w:id="57" w:name="_Toc513704971"/>
+      <w:bookmarkStart w:id="57" w:name="_Toc530130414"/>
       <w:r>
         <w:t xml:space="preserve">Access Requirements and </w:t>
       </w:r>
@@ -11774,7 +11443,7 @@
       </w:pPr>
       <w:bookmarkStart w:id="58" w:name="_Toc416250739"/>
       <w:bookmarkStart w:id="59" w:name="_Toc430174019"/>
-      <w:bookmarkStart w:id="60" w:name="_Toc513704972"/>
+      <w:bookmarkStart w:id="60" w:name="_Toc530130415"/>
       <w:r>
         <w:t>Installation Procedure</w:t>
       </w:r>
@@ -11808,7 +11477,7 @@
       <w:pPr>
         <w:pStyle w:val="Heading2"/>
       </w:pPr>
-      <w:bookmarkStart w:id="61" w:name="_Toc513704973"/>
+      <w:bookmarkStart w:id="61" w:name="_Toc530130416"/>
       <w:r>
         <w:lastRenderedPageBreak/>
         <w:t>Installation Verification Procedure</w:t>
@@ -11846,7 +11515,7 @@
       <w:pPr>
         <w:pStyle w:val="Heading2"/>
       </w:pPr>
-      <w:bookmarkStart w:id="62" w:name="_Toc513704974"/>
+      <w:bookmarkStart w:id="62" w:name="_Toc530130417"/>
       <w:r>
         <w:t>System Configuration</w:t>
       </w:r>
@@ -11890,7 +11559,7 @@
       <w:pPr>
         <w:pStyle w:val="Heading2"/>
       </w:pPr>
-      <w:bookmarkStart w:id="63" w:name="_Toc513704975"/>
+      <w:bookmarkStart w:id="63" w:name="_Toc530130418"/>
       <w:r>
         <w:t>Database Tuning</w:t>
       </w:r>
@@ -11905,28 +11574,14 @@
           <w:i w:val="0"/>
           <w:color w:val="auto"/>
         </w:rPr>
-        <w:t>Databases are hosted in Cosmos DB</w:t>
-      </w:r>
-      <w:r>
-        <w:rPr>
-          <w:i w:val="0"/>
-          <w:color w:val="auto"/>
-        </w:rPr>
-        <w:t xml:space="preserve">, Azure SQL Database, </w:t>
-      </w:r>
-      <w:r>
-        <w:rPr>
-          <w:i w:val="0"/>
-          <w:color w:val="auto"/>
-        </w:rPr>
-        <w:t>or are Azure Storage Tables. These are managed services that do not require systems-level administration.</w:t>
+        <w:t>Databases are hosted in Cosmos DB or are Azure Storage Tables. These are managed services that do not require systems-level administration.</w:t>
       </w:r>
     </w:p>
     <w:p>
       <w:pPr>
         <w:pStyle w:val="Heading1"/>
       </w:pPr>
-      <w:bookmarkStart w:id="64" w:name="_Toc513704976"/>
+      <w:bookmarkStart w:id="64" w:name="_Toc530130419"/>
       <w:r>
         <w:t>Back-Out</w:t>
       </w:r>
@@ -11984,20 +11639,6 @@
           <w:color w:val="auto"/>
         </w:rPr>
         <w:t>; instead, it’s a pointer change.</w:t>
-      </w:r>
-    </w:p>
-    <w:p>
-      <w:pPr>
-        <w:pStyle w:val="BodyText"/>
-      </w:pPr>
-      <w:r>
-        <w:t xml:space="preserve">For non-VistA services, this </w:t>
-      </w:r>
-      <w:r>
-        <w:t xml:space="preserve">will entail the creation of new orchestration </w:t>
-      </w:r>
-      <w:r>
-        <w:t>containers with a new version tag with a pointer change to new containers. For front-end work, this will entail deployment of a new build with a pointer change to the new index.html and resources.</w:t>
       </w:r>
     </w:p>
     <w:p>
@@ -12011,14 +11652,14 @@
         <w:t>Back-out is a poin</w:t>
       </w:r>
       <w:r>
-        <w:t xml:space="preserve">ter change to previous versions. This is a built-in feature of orchestration. </w:t>
+        <w:t xml:space="preserve">ter change to previous versions. </w:t>
       </w:r>
     </w:p>
     <w:p>
       <w:pPr>
         <w:pStyle w:val="Heading2"/>
       </w:pPr>
-      <w:bookmarkStart w:id="65" w:name="_Toc513704977"/>
+      <w:bookmarkStart w:id="65" w:name="_Toc530130420"/>
       <w:r>
         <w:t>Back-Out</w:t>
       </w:r>
@@ -12047,7 +11688,7 @@
       <w:pPr>
         <w:pStyle w:val="Heading2"/>
       </w:pPr>
-      <w:bookmarkStart w:id="66" w:name="_Toc513704978"/>
+      <w:bookmarkStart w:id="66" w:name="_Toc530130421"/>
       <w:r>
         <w:t>Back-Out</w:t>
       </w:r>
@@ -12076,7 +11717,7 @@
       <w:pPr>
         <w:pStyle w:val="Heading3"/>
       </w:pPr>
-      <w:bookmarkStart w:id="67" w:name="_Toc513704979"/>
+      <w:bookmarkStart w:id="67" w:name="_Toc530130422"/>
       <w:r>
         <w:t>Load Testing</w:t>
       </w:r>
@@ -12102,7 +11743,7 @@
       <w:pPr>
         <w:pStyle w:val="Heading3"/>
       </w:pPr>
-      <w:bookmarkStart w:id="68" w:name="_Toc513704980"/>
+      <w:bookmarkStart w:id="68" w:name="_Toc530130423"/>
       <w:r>
         <w:t>User Acceptance Testing</w:t>
       </w:r>
@@ -12128,7 +11769,7 @@
       <w:pPr>
         <w:pStyle w:val="Heading2"/>
       </w:pPr>
-      <w:bookmarkStart w:id="69" w:name="_Toc513704981"/>
+      <w:bookmarkStart w:id="69" w:name="_Toc530130424"/>
       <w:r>
         <w:t>Back-Out</w:t>
       </w:r>
@@ -12160,9 +11801,8 @@
       <w:pPr>
         <w:pStyle w:val="Heading2"/>
       </w:pPr>
-      <w:bookmarkStart w:id="70" w:name="_Toc513704982"/>
-      <w:r>
-        <w:lastRenderedPageBreak/>
+      <w:bookmarkStart w:id="70" w:name="_Toc530130425"/>
+      <w:r>
         <w:t>Back-Out</w:t>
       </w:r>
       <w:r>
@@ -12193,8 +11833,9 @@
       <w:pPr>
         <w:pStyle w:val="Heading2"/>
       </w:pPr>
-      <w:bookmarkStart w:id="71" w:name="_Toc513704983"/>
-      <w:r>
+      <w:bookmarkStart w:id="71" w:name="_Toc530130426"/>
+      <w:r>
+        <w:lastRenderedPageBreak/>
         <w:t xml:space="preserve">Authority for </w:t>
       </w:r>
       <w:r>
@@ -12222,7 +11863,7 @@
       <w:pPr>
         <w:pStyle w:val="Heading2"/>
       </w:pPr>
-      <w:bookmarkStart w:id="72" w:name="_Toc513704984"/>
+      <w:bookmarkStart w:id="72" w:name="_Toc530130427"/>
       <w:r>
         <w:t>Back-Out</w:t>
       </w:r>
@@ -12251,7 +11892,7 @@
       <w:pPr>
         <w:pStyle w:val="Heading2"/>
       </w:pPr>
-      <w:bookmarkStart w:id="73" w:name="_Toc513704985"/>
+      <w:bookmarkStart w:id="73" w:name="_Toc530130428"/>
       <w:r>
         <w:t>Back-out Verification Procedure</w:t>
       </w:r>
@@ -12277,7 +11918,7 @@
       <w:pPr>
         <w:pStyle w:val="Heading1"/>
       </w:pPr>
-      <w:bookmarkStart w:id="74" w:name="_Toc513704986"/>
+      <w:bookmarkStart w:id="74" w:name="_Toc530130429"/>
       <w:r>
         <w:t>Rollback Procedure</w:t>
       </w:r>
@@ -12303,7 +11944,7 @@
       <w:pPr>
         <w:pStyle w:val="Heading2"/>
       </w:pPr>
-      <w:bookmarkStart w:id="75" w:name="_Toc513704987"/>
+      <w:bookmarkStart w:id="75" w:name="_Toc530130430"/>
       <w:r>
         <w:t>Rollback Considerations</w:t>
       </w:r>
@@ -12329,7 +11970,7 @@
       <w:pPr>
         <w:pStyle w:val="Heading2"/>
       </w:pPr>
-      <w:bookmarkStart w:id="76" w:name="_Toc513704988"/>
+      <w:bookmarkStart w:id="76" w:name="_Toc530130431"/>
       <w:r>
         <w:t>Rollback Criteria</w:t>
       </w:r>
@@ -12355,7 +11996,7 @@
       <w:pPr>
         <w:pStyle w:val="Heading2"/>
       </w:pPr>
-      <w:bookmarkStart w:id="77" w:name="_Toc513704989"/>
+      <w:bookmarkStart w:id="77" w:name="_Toc530130432"/>
       <w:r>
         <w:t>Rollback Risks</w:t>
       </w:r>
@@ -12381,7 +12022,7 @@
       <w:pPr>
         <w:pStyle w:val="Heading2"/>
       </w:pPr>
-      <w:bookmarkStart w:id="78" w:name="_Toc513704990"/>
+      <w:bookmarkStart w:id="78" w:name="_Toc530130433"/>
       <w:r>
         <w:t>Authority for Rollback</w:t>
       </w:r>
@@ -12407,7 +12048,7 @@
       <w:pPr>
         <w:pStyle w:val="Heading2"/>
       </w:pPr>
-      <w:bookmarkStart w:id="79" w:name="_Toc513704991"/>
+      <w:bookmarkStart w:id="79" w:name="_Toc530130434"/>
       <w:r>
         <w:t>Rollback Procedure</w:t>
       </w:r>
@@ -12438,7 +12079,7 @@
           <w:szCs w:val="22"/>
         </w:rPr>
       </w:pPr>
-      <w:bookmarkStart w:id="80" w:name="_Toc513704992"/>
+      <w:bookmarkStart w:id="80" w:name="_Toc530130435"/>
       <w:r>
         <w:t>Rollback Verification Procedure</w:t>
       </w:r>
@@ -13011,7 +12652,7 @@
         <w:rStyle w:val="FooterChar"/>
       </w:rPr>
       <w:tab/>
-      <w:t>March</w:t>
+      <w:t>August</w:t>
     </w:r>
     <w:r>
       <w:rPr>
@@ -13128,7 +12769,7 @@
         <w:rStyle w:val="FooterChar"/>
       </w:rPr>
       <w:tab/>
-      <w:t>March</w:t>
+      <w:t>August</w:t>
     </w:r>
     <w:r>
       <w:rPr>
@@ -13255,7 +12896,7 @@
         <v:path o:extrusionok="f" gradientshapeok="t" o:connecttype="rect"/>
         <o:lock v:ext="edit" aspectratio="t"/>
       </v:shapetype>
-      <v:shape id="_x0000_i1026" type="#_x0000_t75" style="width:67.7pt;height:40.85pt" o:bullet="t">
+      <v:shape id="_x0000_i1027" type="#_x0000_t75" style="width:68.25pt;height:41.25pt" o:bullet="t">
         <v:imagedata r:id="rId1" o:title="pointing-finger-white-small"/>
       </v:shape>
     </w:pict>
@@ -19625,15 +19266,6 @@
 </file>
 
 <file path=customXml/item1.xml><?xml version="1.0" encoding="utf-8"?>
-<?mso-contentType ?>
-<FormTemplates xmlns="http://schemas.microsoft.com/sharepoint/v3/contenttype/forms">
-  <Display>DocumentLibraryForm</Display>
-  <Edit>DocumentLibraryForm</Edit>
-  <New>DocumentLibraryForm</New>
-</FormTemplates>
-</file>
-
-<file path=customXml/item2.xml><?xml version="1.0" encoding="utf-8"?>
 <p:properties xmlns:p="http://schemas.microsoft.com/office/2006/metadata/properties" xmlns:xsi="http://www.w3.org/2001/XMLSchema-instance" xmlns:pc="http://schemas.microsoft.com/office/infopath/2007/PartnerControls">
   <documentManagement>
     <Section xmlns="dccbc5df-29b3-4670-b8f5-ce9b6d6a1832">3. CD2 Required Documentation Templates</Section>
@@ -19641,7 +19273,7 @@
 </p:properties>
 </file>
 
-<file path=customXml/item3.xml><?xml version="1.0" encoding="utf-8"?>
+<file path=customXml/item2.xml><?xml version="1.0" encoding="utf-8"?>
 <ct:contentTypeSchema xmlns:ct="http://schemas.microsoft.com/office/2006/metadata/contentType" xmlns:ma="http://schemas.microsoft.com/office/2006/metadata/properties/metaAttributes" ct:_="" ma:_="" ma:contentTypeName="Document" ma:contentTypeID="0x0101004B55E56D3DD6DC4BB3756304B0ED6A72" ma:contentTypeVersion="1" ma:contentTypeDescription="Create a new document." ma:contentTypeScope="" ma:versionID="f976abb45738128bf626ffadfef55cf9">
   <xsd:schema xmlns:xsd="http://www.w3.org/2001/XMLSchema" xmlns:xs="http://www.w3.org/2001/XMLSchema" xmlns:p="http://schemas.microsoft.com/office/2006/metadata/properties" xmlns:ns2="dccbc5df-29b3-4670-b8f5-ce9b6d6a1832" targetNamespace="http://schemas.microsoft.com/office/2006/metadata/properties" ma:root="true" ma:fieldsID="9358fd5139cbcea000121d951c9b42c8" ns2:_="">
     <xsd:import namespace="dccbc5df-29b3-4670-b8f5-ce9b6d6a1832"/>
@@ -19773,19 +19405,20 @@
 </ct:contentTypeSchema>
 </file>
 
+<file path=customXml/item3.xml><?xml version="1.0" encoding="utf-8"?>
+<?mso-contentType ?>
+<FormTemplates xmlns="http://schemas.microsoft.com/sharepoint/v3/contenttype/forms">
+  <Display>DocumentLibraryForm</Display>
+  <Edit>DocumentLibraryForm</Edit>
+  <New>DocumentLibraryForm</New>
+</FormTemplates>
+</file>
+
 <file path=customXml/item4.xml><?xml version="1.0" encoding="utf-8"?>
 <b:Sources xmlns:b="http://schemas.openxmlformats.org/officeDocument/2006/bibliography" xmlns="http://schemas.openxmlformats.org/officeDocument/2006/bibliography" SelectedStyle="\APA.XSL" StyleName="APA"/>
 </file>
 
 <file path=customXml/itemProps1.xml><?xml version="1.0" encoding="utf-8"?>
-<ds:datastoreItem xmlns:ds="http://schemas.openxmlformats.org/officeDocument/2006/customXml" ds:itemID="{17A4561F-8EDF-45A1-9B5A-051AC10ECA67}">
-  <ds:schemaRefs>
-    <ds:schemaRef ds:uri="http://schemas.microsoft.com/sharepoint/v3/contenttype/forms"/>
-  </ds:schemaRefs>
-</ds:datastoreItem>
-</file>
-
-<file path=customXml/itemProps2.xml><?xml version="1.0" encoding="utf-8"?>
 <ds:datastoreItem xmlns:ds="http://schemas.openxmlformats.org/officeDocument/2006/customXml" ds:itemID="{8A7994EE-9A3C-46A0-AA3E-20C4619B20E2}">
   <ds:schemaRefs>
     <ds:schemaRef ds:uri="http://schemas.microsoft.com/office/2006/metadata/properties"/>
@@ -19795,7 +19428,7 @@
 </ds:datastoreItem>
 </file>
 
-<file path=customXml/itemProps3.xml><?xml version="1.0" encoding="utf-8"?>
+<file path=customXml/itemProps2.xml><?xml version="1.0" encoding="utf-8"?>
 <ds:datastoreItem xmlns:ds="http://schemas.openxmlformats.org/officeDocument/2006/customXml" ds:itemID="{9647D4D8-F3C3-4828-B1B0-02FFDFE53341}">
   <ds:schemaRefs>
     <ds:schemaRef ds:uri="http://schemas.microsoft.com/office/2006/metadata/contentType"/>
@@ -19813,8 +19446,16 @@
 </ds:datastoreItem>
 </file>
 
+<file path=customXml/itemProps3.xml><?xml version="1.0" encoding="utf-8"?>
+<ds:datastoreItem xmlns:ds="http://schemas.openxmlformats.org/officeDocument/2006/customXml" ds:itemID="{17A4561F-8EDF-45A1-9B5A-051AC10ECA67}">
+  <ds:schemaRefs>
+    <ds:schemaRef ds:uri="http://schemas.microsoft.com/sharepoint/v3/contenttype/forms"/>
+  </ds:schemaRefs>
+</ds:datastoreItem>
+</file>
+
 <file path=customXml/itemProps4.xml><?xml version="1.0" encoding="utf-8"?>
-<ds:datastoreItem xmlns:ds="http://schemas.openxmlformats.org/officeDocument/2006/customXml" ds:itemID="{D1FB6EDA-0690-49D6-BF36-F58B3CE71456}">
+<ds:datastoreItem xmlns:ds="http://schemas.openxmlformats.org/officeDocument/2006/customXml" ds:itemID="{7235F55E-C271-423F-A3DB-53DCDEDA7B2F}">
   <ds:schemaRefs>
     <ds:schemaRef ds:uri="http://schemas.openxmlformats.org/officeDocument/2006/bibliography"/>
   </ds:schemaRefs>

</xml_diff>